<commit_message>
ajustando espaço na escrita do word
</commit_message>
<xml_diff>
--- a/AdmCartorio/App_Data/Arquivos/52865.docx
+++ b/AdmCartorio/App_Data/Arquivos/52865.docx
@@ -48,6 +48,7 @@
           <w:sz w:val="28"/>
         </w:rPr>
       </w:pPr>
+      <w:proofErr w:type="spellStart"/>
       <w:r>
         <w:rPr>
           <w:rFonts w:ascii="Times New Roman" w:hAnsi="Times New Roman" w:cs="Times New Roman"/>
@@ -55,6 +56,7 @@
         </w:rPr>
         <w:t>Cvbgfcbgfchgfhgf</w:t>
       </w:r>
+      <w:proofErr w:type="spellEnd"/>
     </w:p>
     <w:p>
       <w:pPr>
@@ -89,8 +91,17 @@
           <w:rFonts w:ascii="Times New Roman" w:hAnsi="Times New Roman" w:cs="Times New Roman"/>
           <w:sz w:val="28"/>
         </w:rPr>
-        <w:t>R-12/52865 - Cvbgfcbgfchgfhgf</w:t>
-      </w:r>
+        <w:t xml:space="preserve">R-12/52865 - </w:t>
+      </w:r>
+      <w:proofErr w:type="spellStart"/>
+      <w:r>
+        <w:rPr>
+          <w:rFonts w:ascii="Times New Roman" w:hAnsi="Times New Roman" w:cs="Times New Roman"/>
+          <w:sz w:val="28"/>
+        </w:rPr>
+        <w:t>Cvbgfcbgfchgfhgf</w:t>
+      </w:r>
+      <w:proofErr w:type="spellEnd"/>
     </w:p>
     <w:p>
       <w:pPr>
@@ -269,8 +280,49 @@
           <w:rFonts w:ascii="Times New Roman" w:hAnsi="Times New Roman" w:cs="Times New Roman"/>
           <w:sz w:val="28"/>
         </w:rPr>
-        <w:t>R-12/52865 - Mudei de IdAto para --&amp;gt; Id por conta do frameWork</w:t>
-      </w:r>
+        <w:t xml:space="preserve">R-12/52865 - Mudei de </w:t>
+      </w:r>
+      <w:proofErr w:type="spellStart"/>
+      <w:r>
+        <w:rPr>
+          <w:rFonts w:ascii="Times New Roman" w:hAnsi="Times New Roman" w:cs="Times New Roman"/>
+          <w:sz w:val="28"/>
+        </w:rPr>
+        <w:t>IdAto</w:t>
+      </w:r>
+      <w:proofErr w:type="spellEnd"/>
+      <w:r>
+        <w:rPr>
+          <w:rFonts w:ascii="Times New Roman" w:hAnsi="Times New Roman" w:cs="Times New Roman"/>
+          <w:sz w:val="28"/>
+        </w:rPr>
+        <w:t xml:space="preserve"> para --&amp;</w:t>
+      </w:r>
+      <w:proofErr w:type="spellStart"/>
+      <w:r>
+        <w:rPr>
+          <w:rFonts w:ascii="Times New Roman" w:hAnsi="Times New Roman" w:cs="Times New Roman"/>
+          <w:sz w:val="28"/>
+        </w:rPr>
+        <w:t>gt</w:t>
+      </w:r>
+      <w:proofErr w:type="spellEnd"/>
+      <w:r>
+        <w:rPr>
+          <w:rFonts w:ascii="Times New Roman" w:hAnsi="Times New Roman" w:cs="Times New Roman"/>
+          <w:sz w:val="28"/>
+        </w:rPr>
+        <w:t xml:space="preserve">; Id por conta do </w:t>
+      </w:r>
+      <w:proofErr w:type="spellStart"/>
+      <w:r>
+        <w:rPr>
+          <w:rFonts w:ascii="Times New Roman" w:hAnsi="Times New Roman" w:cs="Times New Roman"/>
+          <w:sz w:val="28"/>
+        </w:rPr>
+        <w:t>frameWork</w:t>
+      </w:r>
+      <w:proofErr w:type="spellEnd"/>
     </w:p>
     <w:p>
       <w:pPr>
@@ -305,8 +357,49 @@
           <w:rFonts w:ascii="Times New Roman" w:hAnsi="Times New Roman" w:cs="Times New Roman"/>
           <w:sz w:val="28"/>
         </w:rPr>
-        <w:t>R-12/52865 - Mudei de IdAto para --&amp;gt; Id por conta do frameWork</w:t>
-      </w:r>
+        <w:t xml:space="preserve">R-12/52865 - Mudei de </w:t>
+      </w:r>
+      <w:proofErr w:type="spellStart"/>
+      <w:r>
+        <w:rPr>
+          <w:rFonts w:ascii="Times New Roman" w:hAnsi="Times New Roman" w:cs="Times New Roman"/>
+          <w:sz w:val="28"/>
+        </w:rPr>
+        <w:t>IdAto</w:t>
+      </w:r>
+      <w:proofErr w:type="spellEnd"/>
+      <w:r>
+        <w:rPr>
+          <w:rFonts w:ascii="Times New Roman" w:hAnsi="Times New Roman" w:cs="Times New Roman"/>
+          <w:sz w:val="28"/>
+        </w:rPr>
+        <w:t xml:space="preserve"> para --&amp;</w:t>
+      </w:r>
+      <w:proofErr w:type="spellStart"/>
+      <w:r>
+        <w:rPr>
+          <w:rFonts w:ascii="Times New Roman" w:hAnsi="Times New Roman" w:cs="Times New Roman"/>
+          <w:sz w:val="28"/>
+        </w:rPr>
+        <w:t>gt</w:t>
+      </w:r>
+      <w:proofErr w:type="spellEnd"/>
+      <w:r>
+        <w:rPr>
+          <w:rFonts w:ascii="Times New Roman" w:hAnsi="Times New Roman" w:cs="Times New Roman"/>
+          <w:sz w:val="28"/>
+        </w:rPr>
+        <w:t xml:space="preserve">; Id por conta do </w:t>
+      </w:r>
+      <w:proofErr w:type="spellStart"/>
+      <w:r>
+        <w:rPr>
+          <w:rFonts w:ascii="Times New Roman" w:hAnsi="Times New Roman" w:cs="Times New Roman"/>
+          <w:sz w:val="28"/>
+        </w:rPr>
+        <w:t>frameWork</w:t>
+      </w:r>
+      <w:proofErr w:type="spellEnd"/>
     </w:p>
     <w:p>
       <w:pPr>
@@ -341,7 +434,23 @@
           <w:rFonts w:ascii="Times New Roman" w:hAnsi="Times New Roman" w:cs="Times New Roman"/>
           <w:sz w:val="28"/>
         </w:rPr>
-        <w:t>R-12/52865 - Problema ao cadastrar pois diz que banco nao existe</w:t>
+        <w:t xml:space="preserve">R-12/52865 - Problema ao cadastrar pois diz que banco </w:t>
+      </w:r>
+      <w:proofErr w:type="spellStart"/>
+      <w:r>
+        <w:rPr>
+          <w:rFonts w:ascii="Times New Roman" w:hAnsi="Times New Roman" w:cs="Times New Roman"/>
+          <w:sz w:val="28"/>
+        </w:rPr>
+        <w:t>nao</w:t>
+      </w:r>
+      <w:proofErr w:type="spellEnd"/>
+      <w:r>
+        <w:rPr>
+          <w:rFonts w:ascii="Times New Roman" w:hAnsi="Times New Roman" w:cs="Times New Roman"/>
+          <w:sz w:val="28"/>
+        </w:rPr>
+        <w:t xml:space="preserve"> existe</w:t>
       </w:r>
     </w:p>
     <w:p>
@@ -377,8 +486,17 @@
           <w:rFonts w:ascii="Times New Roman" w:hAnsi="Times New Roman" w:cs="Times New Roman"/>
           <w:sz w:val="28"/>
         </w:rPr>
-        <w:t>R-12/52865 - Cvbgfcbgfchgfhgf</w:t>
-      </w:r>
+        <w:t xml:space="preserve">R-12/52865 - </w:t>
+      </w:r>
+      <w:proofErr w:type="spellStart"/>
+      <w:r>
+        <w:rPr>
+          <w:rFonts w:ascii="Times New Roman" w:hAnsi="Times New Roman" w:cs="Times New Roman"/>
+          <w:sz w:val="28"/>
+        </w:rPr>
+        <w:t>Cvbgfcbgfchgfhgf</w:t>
+      </w:r>
+      <w:proofErr w:type="spellEnd"/>
     </w:p>
     <w:p>
       <w:pPr>
@@ -413,8 +531,17 @@
           <w:rFonts w:ascii="Times New Roman" w:hAnsi="Times New Roman" w:cs="Times New Roman"/>
           <w:sz w:val="28"/>
         </w:rPr>
-        <w:t>R-12/52865 - Cvbgfcbgfchgfhgf</w:t>
-      </w:r>
+        <w:t xml:space="preserve">R-12/52865 - </w:t>
+      </w:r>
+      <w:proofErr w:type="spellStart"/>
+      <w:r>
+        <w:rPr>
+          <w:rFonts w:ascii="Times New Roman" w:hAnsi="Times New Roman" w:cs="Times New Roman"/>
+          <w:sz w:val="28"/>
+        </w:rPr>
+        <w:t>Cvbgfcbgfchgfhgf</w:t>
+      </w:r>
+      <w:proofErr w:type="spellEnd"/>
     </w:p>
     <w:p>
       <w:pPr>
@@ -449,8 +576,17 @@
           <w:rFonts w:ascii="Times New Roman" w:hAnsi="Times New Roman" w:cs="Times New Roman"/>
           <w:sz w:val="28"/>
         </w:rPr>
-        <w:t>R-12/52865 - Cvbgfcbgfchgfhgf</w:t>
-      </w:r>
+        <w:t xml:space="preserve">R-12/52865 - </w:t>
+      </w:r>
+      <w:proofErr w:type="spellStart"/>
+      <w:r>
+        <w:rPr>
+          <w:rFonts w:ascii="Times New Roman" w:hAnsi="Times New Roman" w:cs="Times New Roman"/>
+          <w:sz w:val="28"/>
+        </w:rPr>
+        <w:t>Cvbgfcbgfchgfhgf</w:t>
+      </w:r>
+      <w:proofErr w:type="spellEnd"/>
     </w:p>
     <w:p>
       <w:pPr>
@@ -485,8 +621,17 @@
           <w:rFonts w:ascii="Times New Roman" w:hAnsi="Times New Roman" w:cs="Times New Roman"/>
           <w:sz w:val="28"/>
         </w:rPr>
-        <w:t>R-12/52865 - Cvbgfcbgfchgfhgf</w:t>
-      </w:r>
+        <w:t xml:space="preserve">R-12/52865 - </w:t>
+      </w:r>
+      <w:proofErr w:type="spellStart"/>
+      <w:r>
+        <w:rPr>
+          <w:rFonts w:ascii="Times New Roman" w:hAnsi="Times New Roman" w:cs="Times New Roman"/>
+          <w:sz w:val="28"/>
+        </w:rPr>
+        <w:t>Cvbgfcbgfchgfhgf</w:t>
+      </w:r>
+      <w:proofErr w:type="spellEnd"/>
     </w:p>
     <w:p>
       <w:pPr>
@@ -521,8 +666,17 @@
           <w:rFonts w:ascii="Times New Roman" w:hAnsi="Times New Roman" w:cs="Times New Roman"/>
           <w:sz w:val="28"/>
         </w:rPr>
-        <w:t>R-12/52865 - Cvbgfcbgfchgfhgf</w:t>
-      </w:r>
+        <w:t xml:space="preserve">R-12/52865 - </w:t>
+      </w:r>
+      <w:proofErr w:type="spellStart"/>
+      <w:r>
+        <w:rPr>
+          <w:rFonts w:ascii="Times New Roman" w:hAnsi="Times New Roman" w:cs="Times New Roman"/>
+          <w:sz w:val="28"/>
+        </w:rPr>
+        <w:t>Cvbgfcbgfchgfhgf</w:t>
+      </w:r>
+      <w:proofErr w:type="spellEnd"/>
     </w:p>
     <w:p>
       <w:pPr>
@@ -557,8 +711,17 @@
           <w:rFonts w:ascii="Times New Roman" w:hAnsi="Times New Roman" w:cs="Times New Roman"/>
           <w:sz w:val="28"/>
         </w:rPr>
-        <w:t>R-12/52865 - Cvbgfcbgfchgfhgf</w:t>
-      </w:r>
+        <w:t xml:space="preserve">R-12/52865 - </w:t>
+      </w:r>
+      <w:proofErr w:type="spellStart"/>
+      <w:r>
+        <w:rPr>
+          <w:rFonts w:ascii="Times New Roman" w:hAnsi="Times New Roman" w:cs="Times New Roman"/>
+          <w:sz w:val="28"/>
+        </w:rPr>
+        <w:t>Cvbgfcbgfchgfhgf</w:t>
+      </w:r>
+      <w:proofErr w:type="spellEnd"/>
     </w:p>
     <w:p>
       <w:pPr>
@@ -593,18 +756,1545 @@
           <w:rFonts w:ascii="Times New Roman" w:hAnsi="Times New Roman" w:cs="Times New Roman"/>
           <w:sz w:val="28"/>
         </w:rPr>
-        <w:t>R-12/52865 - Cvbgfcbgfchgfhgf</w:t>
-      </w:r>
-    </w:p>
-    <w:p>
-      <w:pPr>
-        <w:spacing w:after="0"/>
-        <w:jc w:val="both"/>
-        <w:rPr>
-          <w:rFonts w:ascii="Times New Roman" w:hAnsi="Times New Roman" w:cs="Times New Roman"/>
-          <w:sz w:val="28"/>
-        </w:rPr>
-      </w:pPr>
+        <w:t xml:space="preserve">R-12/52865 - </w:t>
+      </w:r>
+      <w:proofErr w:type="spellStart"/>
+      <w:r>
+        <w:rPr>
+          <w:rFonts w:ascii="Times New Roman" w:hAnsi="Times New Roman" w:cs="Times New Roman"/>
+          <w:sz w:val="28"/>
+        </w:rPr>
+        <w:t>Cvbgfcbgfchgfhgf</w:t>
+      </w:r>
+      <w:proofErr w:type="spellEnd"/>
+    </w:p>
+    <w:p>
+      <w:pPr>
+        <w:spacing w:after="0"/>
+        <w:jc w:val="both"/>
+        <w:rPr>
+          <w:rFonts w:ascii="Times New Roman" w:hAnsi="Times New Roman" w:cs="Times New Roman"/>
+          <w:sz w:val="28"/>
+        </w:rPr>
+      </w:pPr>
+    </w:p>
+    <w:p>
+      <w:pPr>
+        <w:spacing w:after="0"/>
+        <w:jc w:val="right"/>
+        <w:rPr>
+          <w:rFonts w:ascii="Times New Roman" w:hAnsi="Times New Roman" w:cs="Times New Roman"/>
+          <w:sz w:val="28"/>
+        </w:rPr>
+      </w:pPr>
+      <w:r>
+        <w:rPr>
+          <w:rFonts w:ascii="Times New Roman" w:hAnsi="Times New Roman" w:cs="Times New Roman"/>
+          <w:sz w:val="28"/>
+        </w:rPr>
+        <w:t>(CONTINUA NO VERSO)</w:t>
+      </w:r>
+    </w:p>
+    <w:p>
+      <w:pPr>
+        <w:spacing w:after="0"/>
+        <w:jc w:val="both"/>
+        <w:rPr>
+          <w:rFonts w:ascii="Times New Roman" w:hAnsi="Times New Roman" w:cs="Times New Roman"/>
+          <w:b/>
+          <w:sz w:val="28"/>
+        </w:rPr>
+      </w:pPr>
+      <w:r>
+        <w:rPr>
+          <w:rFonts w:ascii="Times New Roman" w:hAnsi="Times New Roman" w:cs="Times New Roman"/>
+          <w:sz w:val="28"/>
+        </w:rPr>
+        <w:lastRenderedPageBreak/>
+        <w:t xml:space="preserve">     52865                           1                               </w:t>
+      </w:r>
+      <w:r>
+        <w:rPr>
+          <w:rFonts w:ascii="Times New Roman" w:hAnsi="Times New Roman" w:cs="Times New Roman"/>
+          <w:b/>
+          <w:sz w:val="28"/>
+        </w:rPr>
+        <w:t xml:space="preserve">     2 de maio de 2019.</w:t>
+      </w:r>
+    </w:p>
+    <w:p>
+      <w:pPr>
+        <w:spacing w:after="0"/>
+        <w:jc w:val="both"/>
+        <w:rPr>
+          <w:rFonts w:ascii="Times New Roman" w:hAnsi="Times New Roman" w:cs="Times New Roman"/>
+          <w:b/>
+          <w:sz w:val="28"/>
+        </w:rPr>
+      </w:pPr>
+    </w:p>
+    <w:p>
+      <w:pPr>
+        <w:spacing w:after="0"/>
+        <w:jc w:val="both"/>
+        <w:rPr>
+          <w:rFonts w:ascii="Times New Roman" w:hAnsi="Times New Roman" w:cs="Times New Roman"/>
+          <w:sz w:val="28"/>
+        </w:rPr>
+      </w:pPr>
+      <w:r>
+        <w:rPr>
+          <w:rFonts w:ascii="Times New Roman" w:hAnsi="Times New Roman" w:cs="Times New Roman"/>
+          <w:sz w:val="28"/>
+        </w:rPr>
+        <w:t xml:space="preserve">R-12/52865 - </w:t>
+      </w:r>
+      <w:proofErr w:type="spellStart"/>
+      <w:r>
+        <w:rPr>
+          <w:rFonts w:ascii="Times New Roman" w:hAnsi="Times New Roman" w:cs="Times New Roman"/>
+          <w:sz w:val="28"/>
+        </w:rPr>
+        <w:t>Cvbgfcbgfchgfhgf</w:t>
+      </w:r>
+      <w:proofErr w:type="spellEnd"/>
+    </w:p>
+    <w:p>
+      <w:pPr>
+        <w:spacing w:after="0"/>
+        <w:jc w:val="both"/>
+        <w:rPr>
+          <w:rFonts w:ascii="Times New Roman" w:hAnsi="Times New Roman" w:cs="Times New Roman"/>
+          <w:sz w:val="28"/>
+        </w:rPr>
+      </w:pPr>
+      <w:r>
+        <w:rPr>
+          <w:rFonts w:ascii="Times New Roman" w:hAnsi="Times New Roman" w:cs="Times New Roman"/>
+          <w:sz w:val="28"/>
+        </w:rPr>
+        <w:pict w14:anchorId="40471ACF">
+          <v:rect id="_x0000_i1040" style="width:0;height:1.5pt" o:hralign="center" o:hrstd="t" o:hr="t" fillcolor="#a0a0a0" stroked="f"/>
+        </w:pict>
+      </w:r>
+    </w:p>
+    <w:p>
+      <w:pPr>
+        <w:spacing w:after="0"/>
+        <w:jc w:val="both"/>
+        <w:rPr>
+          <w:rFonts w:ascii="Times New Roman" w:hAnsi="Times New Roman" w:cs="Times New Roman"/>
+          <w:sz w:val="28"/>
+        </w:rPr>
+      </w:pPr>
+      <w:r>
+        <w:rPr>
+          <w:rFonts w:ascii="Times New Roman" w:hAnsi="Times New Roman" w:cs="Times New Roman"/>
+          <w:sz w:val="28"/>
+        </w:rPr>
+        <w:t xml:space="preserve">R-12/52865 - </w:t>
+      </w:r>
+      <w:proofErr w:type="spellStart"/>
+      <w:r>
+        <w:rPr>
+          <w:rFonts w:ascii="Times New Roman" w:hAnsi="Times New Roman" w:cs="Times New Roman"/>
+          <w:sz w:val="28"/>
+        </w:rPr>
+        <w:t>Cvbgfcbgfchgfhgf</w:t>
+      </w:r>
+      <w:proofErr w:type="spellEnd"/>
+    </w:p>
+    <w:p>
+      <w:pPr>
+        <w:spacing w:after="0"/>
+        <w:jc w:val="both"/>
+        <w:rPr>
+          <w:rFonts w:ascii="Times New Roman" w:hAnsi="Times New Roman" w:cs="Times New Roman"/>
+          <w:sz w:val="28"/>
+        </w:rPr>
+      </w:pPr>
+      <w:r>
+        <w:rPr>
+          <w:rFonts w:ascii="Times New Roman" w:hAnsi="Times New Roman" w:cs="Times New Roman"/>
+          <w:sz w:val="28"/>
+        </w:rPr>
+        <w:pict w14:anchorId="073EBBD6">
+          <v:rect id="_x0000_i1041" style="width:0;height:1.5pt" o:hralign="center" o:hrstd="t" o:hr="t" fillcolor="#a0a0a0" stroked="f"/>
+        </w:pict>
+      </w:r>
+    </w:p>
+    <w:p>
+      <w:pPr>
+        <w:spacing w:after="0"/>
+        <w:jc w:val="both"/>
+        <w:rPr>
+          <w:rFonts w:ascii="Times New Roman" w:hAnsi="Times New Roman" w:cs="Times New Roman"/>
+          <w:sz w:val="28"/>
+        </w:rPr>
+      </w:pPr>
+      <w:r>
+        <w:rPr>
+          <w:rFonts w:ascii="Times New Roman" w:hAnsi="Times New Roman" w:cs="Times New Roman"/>
+          <w:sz w:val="28"/>
+        </w:rPr>
+        <w:t xml:space="preserve">R-12/52865 - </w:t>
+      </w:r>
+      <w:proofErr w:type="spellStart"/>
+      <w:r>
+        <w:rPr>
+          <w:rFonts w:ascii="Times New Roman" w:hAnsi="Times New Roman" w:cs="Times New Roman"/>
+          <w:sz w:val="28"/>
+        </w:rPr>
+        <w:t>Cvbgfcbgfchgfhgf</w:t>
+      </w:r>
+      <w:proofErr w:type="spellEnd"/>
+    </w:p>
+    <w:p>
+      <w:pPr>
+        <w:spacing w:after="0"/>
+        <w:jc w:val="both"/>
+        <w:rPr>
+          <w:rFonts w:ascii="Times New Roman" w:hAnsi="Times New Roman" w:cs="Times New Roman"/>
+          <w:sz w:val="28"/>
+        </w:rPr>
+      </w:pPr>
+      <w:r>
+        <w:rPr>
+          <w:rFonts w:ascii="Times New Roman" w:hAnsi="Times New Roman" w:cs="Times New Roman"/>
+          <w:sz w:val="28"/>
+        </w:rPr>
+        <w:pict w14:anchorId="05C93FDE">
+          <v:rect id="_x0000_i1042" style="width:0;height:1.5pt" o:hralign="center" o:hrstd="t" o:hr="t" fillcolor="#a0a0a0" stroked="f"/>
+        </w:pict>
+      </w:r>
+    </w:p>
+    <w:p>
+      <w:pPr>
+        <w:spacing w:after="0"/>
+        <w:jc w:val="both"/>
+        <w:rPr>
+          <w:rFonts w:ascii="Times New Roman" w:hAnsi="Times New Roman" w:cs="Times New Roman"/>
+          <w:sz w:val="28"/>
+        </w:rPr>
+      </w:pPr>
+      <w:r>
+        <w:rPr>
+          <w:rFonts w:ascii="Times New Roman" w:hAnsi="Times New Roman" w:cs="Times New Roman"/>
+          <w:sz w:val="28"/>
+        </w:rPr>
+        <w:t xml:space="preserve">R-12/52865 - </w:t>
+      </w:r>
+      <w:proofErr w:type="spellStart"/>
+      <w:r>
+        <w:rPr>
+          <w:rFonts w:ascii="Times New Roman" w:hAnsi="Times New Roman" w:cs="Times New Roman"/>
+          <w:sz w:val="28"/>
+        </w:rPr>
+        <w:t>Cvbgfcbgfchgfhgf</w:t>
+      </w:r>
+      <w:proofErr w:type="spellEnd"/>
+    </w:p>
+    <w:p>
+      <w:pPr>
+        <w:spacing w:after="0"/>
+        <w:jc w:val="both"/>
+        <w:rPr>
+          <w:rFonts w:ascii="Times New Roman" w:hAnsi="Times New Roman" w:cs="Times New Roman"/>
+          <w:sz w:val="28"/>
+        </w:rPr>
+      </w:pPr>
+      <w:r>
+        <w:rPr>
+          <w:rFonts w:ascii="Times New Roman" w:hAnsi="Times New Roman" w:cs="Times New Roman"/>
+          <w:sz w:val="28"/>
+        </w:rPr>
+        <w:t xml:space="preserve"> </w:t>
+      </w:r>
+      <w:proofErr w:type="spellStart"/>
+      <w:r>
+        <w:rPr>
+          <w:rFonts w:ascii="Times New Roman" w:hAnsi="Times New Roman" w:cs="Times New Roman"/>
+          <w:sz w:val="28"/>
+        </w:rPr>
+        <w:t>pedro</w:t>
+      </w:r>
+      <w:proofErr w:type="spellEnd"/>
+    </w:p>
+    <w:p>
+      <w:pPr>
+        <w:spacing w:after="0"/>
+        <w:jc w:val="both"/>
+        <w:rPr>
+          <w:rFonts w:ascii="Times New Roman" w:hAnsi="Times New Roman" w:cs="Times New Roman"/>
+          <w:sz w:val="28"/>
+        </w:rPr>
+      </w:pPr>
+      <w:r>
+        <w:rPr>
+          <w:rFonts w:ascii="Times New Roman" w:hAnsi="Times New Roman" w:cs="Times New Roman"/>
+          <w:sz w:val="28"/>
+        </w:rPr>
+        <w:t xml:space="preserve"> pires</w:t>
+      </w:r>
+    </w:p>
+    <w:p>
+      <w:pPr>
+        <w:spacing w:after="0"/>
+        <w:jc w:val="both"/>
+        <w:rPr>
+          <w:rFonts w:ascii="Times New Roman" w:hAnsi="Times New Roman" w:cs="Times New Roman"/>
+          <w:sz w:val="28"/>
+        </w:rPr>
+      </w:pPr>
+      <w:r>
+        <w:rPr>
+          <w:rFonts w:ascii="Times New Roman" w:hAnsi="Times New Roman" w:cs="Times New Roman"/>
+          <w:sz w:val="28"/>
+        </w:rPr>
+        <w:t xml:space="preserve"> cotia</w:t>
+      </w:r>
+    </w:p>
+    <w:p>
+      <w:pPr>
+        <w:spacing w:after="0"/>
+        <w:jc w:val="both"/>
+        <w:rPr>
+          <w:rFonts w:ascii="Times New Roman" w:hAnsi="Times New Roman" w:cs="Times New Roman"/>
+          <w:sz w:val="28"/>
+        </w:rPr>
+      </w:pPr>
+      <w:r>
+        <w:rPr>
+          <w:rFonts w:ascii="Times New Roman" w:hAnsi="Times New Roman" w:cs="Times New Roman"/>
+          <w:sz w:val="28"/>
+        </w:rPr>
+        <w:pict w14:anchorId="78ACD339">
+          <v:rect id="_x0000_i1043" style="width:0;height:1.5pt" o:hralign="center" o:hrstd="t" o:hr="t" fillcolor="#a0a0a0" stroked="f"/>
+        </w:pict>
+      </w:r>
+    </w:p>
+    <w:p>
+      <w:pPr>
+        <w:spacing w:after="0"/>
+        <w:jc w:val="both"/>
+        <w:rPr>
+          <w:rFonts w:ascii="Times New Roman" w:hAnsi="Times New Roman" w:cs="Times New Roman"/>
+          <w:sz w:val="28"/>
+        </w:rPr>
+      </w:pPr>
+      <w:r>
+        <w:rPr>
+          <w:rFonts w:ascii="Times New Roman" w:hAnsi="Times New Roman" w:cs="Times New Roman"/>
+          <w:sz w:val="28"/>
+        </w:rPr>
+        <w:t xml:space="preserve">R-12/52865 - </w:t>
+      </w:r>
+      <w:proofErr w:type="spellStart"/>
+      <w:r>
+        <w:rPr>
+          <w:rFonts w:ascii="Times New Roman" w:hAnsi="Times New Roman" w:cs="Times New Roman"/>
+          <w:sz w:val="28"/>
+        </w:rPr>
+        <w:t>asdasdadsasdka</w:t>
+      </w:r>
+      <w:proofErr w:type="spellEnd"/>
+    </w:p>
+    <w:p>
+      <w:pPr>
+        <w:spacing w:after="0"/>
+        <w:jc w:val="both"/>
+        <w:rPr>
+          <w:rFonts w:ascii="Times New Roman" w:hAnsi="Times New Roman" w:cs="Times New Roman"/>
+          <w:sz w:val="28"/>
+        </w:rPr>
+      </w:pPr>
+      <w:r>
+        <w:rPr>
+          <w:rFonts w:ascii="Times New Roman" w:hAnsi="Times New Roman" w:cs="Times New Roman"/>
+          <w:sz w:val="28"/>
+        </w:rPr>
+        <w:t xml:space="preserve"> </w:t>
+      </w:r>
+      <w:proofErr w:type="spellStart"/>
+      <w:r>
+        <w:rPr>
+          <w:rFonts w:ascii="Times New Roman" w:hAnsi="Times New Roman" w:cs="Times New Roman"/>
+          <w:sz w:val="28"/>
+        </w:rPr>
+        <w:t>pedro</w:t>
+      </w:r>
+      <w:proofErr w:type="spellEnd"/>
+    </w:p>
+    <w:p>
+      <w:pPr>
+        <w:spacing w:after="0"/>
+        <w:jc w:val="both"/>
+        <w:rPr>
+          <w:rFonts w:ascii="Times New Roman" w:hAnsi="Times New Roman" w:cs="Times New Roman"/>
+          <w:sz w:val="28"/>
+        </w:rPr>
+      </w:pPr>
+      <w:r>
+        <w:rPr>
+          <w:rFonts w:ascii="Times New Roman" w:hAnsi="Times New Roman" w:cs="Times New Roman"/>
+          <w:sz w:val="28"/>
+        </w:rPr>
+        <w:t xml:space="preserve"> cotia</w:t>
+      </w:r>
+    </w:p>
+    <w:p>
+      <w:pPr>
+        <w:spacing w:after="0"/>
+        <w:jc w:val="both"/>
+        <w:rPr>
+          <w:rFonts w:ascii="Times New Roman" w:hAnsi="Times New Roman" w:cs="Times New Roman"/>
+          <w:sz w:val="28"/>
+        </w:rPr>
+      </w:pPr>
+      <w:r>
+        <w:rPr>
+          <w:rFonts w:ascii="Times New Roman" w:hAnsi="Times New Roman" w:cs="Times New Roman"/>
+          <w:sz w:val="28"/>
+        </w:rPr>
+        <w:t xml:space="preserve"> </w:t>
+      </w:r>
+      <w:proofErr w:type="spellStart"/>
+      <w:r>
+        <w:rPr>
+          <w:rFonts w:ascii="Times New Roman" w:hAnsi="Times New Roman" w:cs="Times New Roman"/>
+          <w:sz w:val="28"/>
+        </w:rPr>
+        <w:t>asdasdadsasdka</w:t>
+      </w:r>
+      <w:proofErr w:type="spellEnd"/>
+    </w:p>
+    <w:p>
+      <w:pPr>
+        <w:spacing w:after="0"/>
+        <w:jc w:val="both"/>
+        <w:rPr>
+          <w:rFonts w:ascii="Times New Roman" w:hAnsi="Times New Roman" w:cs="Times New Roman"/>
+          <w:sz w:val="28"/>
+        </w:rPr>
+      </w:pPr>
+      <w:r>
+        <w:rPr>
+          <w:rFonts w:ascii="Times New Roman" w:hAnsi="Times New Roman" w:cs="Times New Roman"/>
+          <w:sz w:val="28"/>
+        </w:rPr>
+        <w:t xml:space="preserve"> </w:t>
+      </w:r>
+      <w:proofErr w:type="spellStart"/>
+      <w:r>
+        <w:rPr>
+          <w:rFonts w:ascii="Times New Roman" w:hAnsi="Times New Roman" w:cs="Times New Roman"/>
+          <w:sz w:val="28"/>
+        </w:rPr>
+        <w:t>pedro</w:t>
+      </w:r>
+      <w:proofErr w:type="spellEnd"/>
+    </w:p>
+    <w:p>
+      <w:pPr>
+        <w:spacing w:after="0"/>
+        <w:jc w:val="both"/>
+        <w:rPr>
+          <w:rFonts w:ascii="Times New Roman" w:hAnsi="Times New Roman" w:cs="Times New Roman"/>
+          <w:sz w:val="28"/>
+        </w:rPr>
+      </w:pPr>
+      <w:r>
+        <w:rPr>
+          <w:rFonts w:ascii="Times New Roman" w:hAnsi="Times New Roman" w:cs="Times New Roman"/>
+          <w:sz w:val="28"/>
+        </w:rPr>
+        <w:t xml:space="preserve"> cotia</w:t>
+      </w:r>
+    </w:p>
+    <w:p>
+      <w:pPr>
+        <w:spacing w:after="0"/>
+        <w:jc w:val="both"/>
+        <w:rPr>
+          <w:rFonts w:ascii="Times New Roman" w:hAnsi="Times New Roman" w:cs="Times New Roman"/>
+          <w:sz w:val="28"/>
+        </w:rPr>
+      </w:pPr>
+      <w:r>
+        <w:rPr>
+          <w:rFonts w:ascii="Times New Roman" w:hAnsi="Times New Roman" w:cs="Times New Roman"/>
+          <w:sz w:val="28"/>
+        </w:rPr>
+        <w:t xml:space="preserve"> </w:t>
+      </w:r>
+      <w:proofErr w:type="spellStart"/>
+      <w:r>
+        <w:rPr>
+          <w:rFonts w:ascii="Times New Roman" w:hAnsi="Times New Roman" w:cs="Times New Roman"/>
+          <w:sz w:val="28"/>
+        </w:rPr>
+        <w:t>asdasdadsasdka</w:t>
+      </w:r>
+      <w:proofErr w:type="spellEnd"/>
+    </w:p>
+    <w:p>
+      <w:pPr>
+        <w:spacing w:after="0"/>
+        <w:jc w:val="both"/>
+        <w:rPr>
+          <w:rFonts w:ascii="Times New Roman" w:hAnsi="Times New Roman" w:cs="Times New Roman"/>
+          <w:sz w:val="28"/>
+        </w:rPr>
+      </w:pPr>
+      <w:r>
+        <w:rPr>
+          <w:rFonts w:ascii="Times New Roman" w:hAnsi="Times New Roman" w:cs="Times New Roman"/>
+          <w:sz w:val="28"/>
+        </w:rPr>
+        <w:t xml:space="preserve"> </w:t>
+      </w:r>
+      <w:proofErr w:type="spellStart"/>
+      <w:r>
+        <w:rPr>
+          <w:rFonts w:ascii="Times New Roman" w:hAnsi="Times New Roman" w:cs="Times New Roman"/>
+          <w:sz w:val="28"/>
+        </w:rPr>
+        <w:t>pedro</w:t>
+      </w:r>
+      <w:proofErr w:type="spellEnd"/>
+    </w:p>
+    <w:p>
+      <w:pPr>
+        <w:spacing w:after="0"/>
+        <w:jc w:val="both"/>
+        <w:rPr>
+          <w:rFonts w:ascii="Times New Roman" w:hAnsi="Times New Roman" w:cs="Times New Roman"/>
+          <w:sz w:val="28"/>
+        </w:rPr>
+      </w:pPr>
+      <w:r>
+        <w:rPr>
+          <w:rFonts w:ascii="Times New Roman" w:hAnsi="Times New Roman" w:cs="Times New Roman"/>
+          <w:sz w:val="28"/>
+        </w:rPr>
+        <w:t xml:space="preserve"> cotia</w:t>
+      </w:r>
+    </w:p>
+    <w:p>
+      <w:pPr>
+        <w:spacing w:after="0"/>
+        <w:jc w:val="both"/>
+        <w:rPr>
+          <w:rFonts w:ascii="Times New Roman" w:hAnsi="Times New Roman" w:cs="Times New Roman"/>
+          <w:sz w:val="28"/>
+        </w:rPr>
+      </w:pPr>
+      <w:r>
+        <w:rPr>
+          <w:rFonts w:ascii="Times New Roman" w:hAnsi="Times New Roman" w:cs="Times New Roman"/>
+          <w:sz w:val="28"/>
+        </w:rPr>
+        <w:t xml:space="preserve"> </w:t>
+      </w:r>
+      <w:proofErr w:type="spellStart"/>
+      <w:r>
+        <w:rPr>
+          <w:rFonts w:ascii="Times New Roman" w:hAnsi="Times New Roman" w:cs="Times New Roman"/>
+          <w:sz w:val="28"/>
+        </w:rPr>
+        <w:t>asdasdadsasdka</w:t>
+      </w:r>
+      <w:proofErr w:type="spellEnd"/>
+    </w:p>
+    <w:p>
+      <w:pPr>
+        <w:spacing w:after="0"/>
+        <w:jc w:val="both"/>
+        <w:rPr>
+          <w:rFonts w:ascii="Times New Roman" w:hAnsi="Times New Roman" w:cs="Times New Roman"/>
+          <w:sz w:val="28"/>
+        </w:rPr>
+      </w:pPr>
+      <w:r>
+        <w:rPr>
+          <w:rFonts w:ascii="Times New Roman" w:hAnsi="Times New Roman" w:cs="Times New Roman"/>
+          <w:sz w:val="28"/>
+        </w:rPr>
+        <w:t xml:space="preserve"> </w:t>
+      </w:r>
+      <w:proofErr w:type="spellStart"/>
+      <w:r>
+        <w:rPr>
+          <w:rFonts w:ascii="Times New Roman" w:hAnsi="Times New Roman" w:cs="Times New Roman"/>
+          <w:sz w:val="28"/>
+        </w:rPr>
+        <w:t>pedro</w:t>
+      </w:r>
+      <w:proofErr w:type="spellEnd"/>
+    </w:p>
+    <w:p>
+      <w:pPr>
+        <w:spacing w:after="0"/>
+        <w:jc w:val="both"/>
+        <w:rPr>
+          <w:rFonts w:ascii="Times New Roman" w:hAnsi="Times New Roman" w:cs="Times New Roman"/>
+          <w:sz w:val="28"/>
+        </w:rPr>
+      </w:pPr>
+      <w:r>
+        <w:rPr>
+          <w:rFonts w:ascii="Times New Roman" w:hAnsi="Times New Roman" w:cs="Times New Roman"/>
+          <w:sz w:val="28"/>
+        </w:rPr>
+        <w:t xml:space="preserve"> cotia</w:t>
+      </w:r>
+    </w:p>
+    <w:p>
+      <w:pPr>
+        <w:spacing w:after="0"/>
+        <w:jc w:val="both"/>
+        <w:rPr>
+          <w:rFonts w:ascii="Times New Roman" w:hAnsi="Times New Roman" w:cs="Times New Roman"/>
+          <w:sz w:val="28"/>
+        </w:rPr>
+      </w:pPr>
+      <w:r>
+        <w:rPr>
+          <w:rFonts w:ascii="Times New Roman" w:hAnsi="Times New Roman" w:cs="Times New Roman"/>
+          <w:sz w:val="28"/>
+        </w:rPr>
+        <w:t xml:space="preserve"> </w:t>
+      </w:r>
+      <w:proofErr w:type="spellStart"/>
+      <w:r>
+        <w:rPr>
+          <w:rFonts w:ascii="Times New Roman" w:hAnsi="Times New Roman" w:cs="Times New Roman"/>
+          <w:sz w:val="28"/>
+        </w:rPr>
+        <w:t>asdasdadsasdka</w:t>
+      </w:r>
+      <w:proofErr w:type="spellEnd"/>
+    </w:p>
+    <w:p>
+      <w:pPr>
+        <w:spacing w:after="0"/>
+        <w:jc w:val="both"/>
+        <w:rPr>
+          <w:rFonts w:ascii="Times New Roman" w:hAnsi="Times New Roman" w:cs="Times New Roman"/>
+          <w:sz w:val="28"/>
+        </w:rPr>
+      </w:pPr>
+      <w:r>
+        <w:rPr>
+          <w:rFonts w:ascii="Times New Roman" w:hAnsi="Times New Roman" w:cs="Times New Roman"/>
+          <w:sz w:val="28"/>
+        </w:rPr>
+        <w:t xml:space="preserve"> </w:t>
+      </w:r>
+      <w:proofErr w:type="spellStart"/>
+      <w:r>
+        <w:rPr>
+          <w:rFonts w:ascii="Times New Roman" w:hAnsi="Times New Roman" w:cs="Times New Roman"/>
+          <w:sz w:val="28"/>
+        </w:rPr>
+        <w:t>pedro</w:t>
+      </w:r>
+      <w:proofErr w:type="spellEnd"/>
+    </w:p>
+    <w:p>
+      <w:pPr>
+        <w:spacing w:after="0"/>
+        <w:jc w:val="both"/>
+        <w:rPr>
+          <w:rFonts w:ascii="Times New Roman" w:hAnsi="Times New Roman" w:cs="Times New Roman"/>
+          <w:sz w:val="28"/>
+        </w:rPr>
+      </w:pPr>
+      <w:r>
+        <w:rPr>
+          <w:rFonts w:ascii="Times New Roman" w:hAnsi="Times New Roman" w:cs="Times New Roman"/>
+          <w:sz w:val="28"/>
+        </w:rPr>
+        <w:t xml:space="preserve"> cotia</w:t>
+      </w:r>
+    </w:p>
+    <w:p>
+      <w:pPr>
+        <w:spacing w:after="0"/>
+        <w:jc w:val="both"/>
+        <w:rPr>
+          <w:rFonts w:ascii="Times New Roman" w:hAnsi="Times New Roman" w:cs="Times New Roman"/>
+          <w:sz w:val="28"/>
+        </w:rPr>
+      </w:pPr>
+      <w:r>
+        <w:rPr>
+          <w:rFonts w:ascii="Times New Roman" w:hAnsi="Times New Roman" w:cs="Times New Roman"/>
+          <w:sz w:val="28"/>
+        </w:rPr>
+        <w:t xml:space="preserve"> </w:t>
+      </w:r>
+      <w:proofErr w:type="spellStart"/>
+      <w:r>
+        <w:rPr>
+          <w:rFonts w:ascii="Times New Roman" w:hAnsi="Times New Roman" w:cs="Times New Roman"/>
+          <w:sz w:val="28"/>
+        </w:rPr>
+        <w:t>asdasdadsasdka</w:t>
+      </w:r>
+      <w:proofErr w:type="spellEnd"/>
+    </w:p>
+    <w:p>
+      <w:pPr>
+        <w:spacing w:after="0"/>
+        <w:jc w:val="both"/>
+        <w:rPr>
+          <w:rFonts w:ascii="Times New Roman" w:hAnsi="Times New Roman" w:cs="Times New Roman"/>
+          <w:sz w:val="28"/>
+        </w:rPr>
+      </w:pPr>
+      <w:r>
+        <w:rPr>
+          <w:rFonts w:ascii="Times New Roman" w:hAnsi="Times New Roman" w:cs="Times New Roman"/>
+          <w:sz w:val="28"/>
+        </w:rPr>
+        <w:t xml:space="preserve"> </w:t>
+      </w:r>
+      <w:proofErr w:type="spellStart"/>
+      <w:r>
+        <w:rPr>
+          <w:rFonts w:ascii="Times New Roman" w:hAnsi="Times New Roman" w:cs="Times New Roman"/>
+          <w:sz w:val="28"/>
+        </w:rPr>
+        <w:t>pedro</w:t>
+      </w:r>
+      <w:proofErr w:type="spellEnd"/>
+    </w:p>
+    <w:p>
+      <w:pPr>
+        <w:spacing w:after="0"/>
+        <w:jc w:val="both"/>
+        <w:rPr>
+          <w:rFonts w:ascii="Times New Roman" w:hAnsi="Times New Roman" w:cs="Times New Roman"/>
+          <w:sz w:val="28"/>
+        </w:rPr>
+      </w:pPr>
+      <w:r>
+        <w:rPr>
+          <w:rFonts w:ascii="Times New Roman" w:hAnsi="Times New Roman" w:cs="Times New Roman"/>
+          <w:sz w:val="28"/>
+        </w:rPr>
+        <w:t xml:space="preserve"> cotia</w:t>
+      </w:r>
+    </w:p>
+    <w:p>
+      <w:pPr>
+        <w:spacing w:after="0"/>
+        <w:jc w:val="both"/>
+        <w:rPr>
+          <w:rFonts w:ascii="Times New Roman" w:hAnsi="Times New Roman" w:cs="Times New Roman"/>
+          <w:sz w:val="28"/>
+        </w:rPr>
+      </w:pPr>
+      <w:r>
+        <w:rPr>
+          <w:rFonts w:ascii="Times New Roman" w:hAnsi="Times New Roman" w:cs="Times New Roman"/>
+          <w:sz w:val="28"/>
+        </w:rPr>
+        <w:pict w14:anchorId="2671413A">
+          <v:rect id="_x0000_i1044" style="width:0;height:1.5pt" o:hralign="center" o:hrstd="t" o:hr="t" fillcolor="#a0a0a0" stroked="f"/>
+        </w:pict>
+      </w:r>
+    </w:p>
+    <w:p>
+      <w:pPr>
+        <w:spacing w:after="0"/>
+        <w:jc w:val="both"/>
+        <w:rPr>
+          <w:rFonts w:ascii="Times New Roman" w:hAnsi="Times New Roman" w:cs="Times New Roman"/>
+          <w:sz w:val="28"/>
+        </w:rPr>
+      </w:pPr>
+      <w:r>
+        <w:rPr>
+          <w:rFonts w:ascii="Times New Roman" w:hAnsi="Times New Roman" w:cs="Times New Roman"/>
+          <w:sz w:val="28"/>
+        </w:rPr>
+        <w:t xml:space="preserve">R-12/52865 - </w:t>
+      </w:r>
+      <w:proofErr w:type="spellStart"/>
+      <w:r>
+        <w:rPr>
+          <w:rFonts w:ascii="Times New Roman" w:hAnsi="Times New Roman" w:cs="Times New Roman"/>
+          <w:sz w:val="28"/>
+        </w:rPr>
+        <w:t>asdasdadsasdka</w:t>
+      </w:r>
+      <w:proofErr w:type="spellEnd"/>
+    </w:p>
+    <w:p>
+      <w:pPr>
+        <w:spacing w:after="0"/>
+        <w:jc w:val="both"/>
+        <w:rPr>
+          <w:rFonts w:ascii="Times New Roman" w:hAnsi="Times New Roman" w:cs="Times New Roman"/>
+          <w:sz w:val="28"/>
+        </w:rPr>
+      </w:pPr>
+      <w:r>
+        <w:rPr>
+          <w:rFonts w:ascii="Times New Roman" w:hAnsi="Times New Roman" w:cs="Times New Roman"/>
+          <w:sz w:val="28"/>
+        </w:rPr>
+        <w:t xml:space="preserve"> </w:t>
+      </w:r>
+      <w:proofErr w:type="spellStart"/>
+      <w:r>
+        <w:rPr>
+          <w:rFonts w:ascii="Times New Roman" w:hAnsi="Times New Roman" w:cs="Times New Roman"/>
+          <w:sz w:val="28"/>
+        </w:rPr>
+        <w:t>pedro</w:t>
+      </w:r>
+      <w:proofErr w:type="spellEnd"/>
+    </w:p>
+    <w:p>
+      <w:pPr>
+        <w:spacing w:after="0"/>
+        <w:jc w:val="right"/>
+        <w:rPr>
+          <w:rFonts w:ascii="Times New Roman" w:hAnsi="Times New Roman" w:cs="Times New Roman"/>
+          <w:sz w:val="28"/>
+        </w:rPr>
+      </w:pPr>
+      <w:r>
+        <w:rPr>
+          <w:rFonts w:ascii="Times New Roman" w:hAnsi="Times New Roman" w:cs="Times New Roman"/>
+          <w:sz w:val="28"/>
+        </w:rPr>
+        <w:t>(CONTINUA NA FICHA N°. 2)</w:t>
+      </w:r>
+    </w:p>
+    <w:p>
+      <w:pPr>
+        <w:spacing w:after="0"/>
+        <w:jc w:val="right"/>
+        <w:rPr>
+          <w:rFonts w:ascii="Times New Roman" w:hAnsi="Times New Roman" w:cs="Times New Roman"/>
+          <w:sz w:val="28"/>
+        </w:rPr>
+        <w:sectPr>
+          <w:pgSz w:w="10319" w:h="14571"/>
+          <w:pgMar w:top="1417" w:right="1246" w:bottom="700" w:left="727" w:header="708" w:footer="708" w:gutter="0"/>
+          <w:cols w:space="708"/>
+          <w:docGrid w:linePitch="360"/>
+        </w:sectPr>
+      </w:pPr>
+    </w:p>
+    <w:p>
+      <w:pPr>
+        <w:spacing w:after="0"/>
+        <w:jc w:val="both"/>
+        <w:rPr>
+          <w:rFonts w:ascii="Times New Roman" w:hAnsi="Times New Roman" w:cs="Times New Roman"/>
+          <w:sz w:val="28"/>
+        </w:rPr>
+      </w:pPr>
+      <w:r>
+        <w:rPr>
+          <w:rFonts w:ascii="Times New Roman" w:hAnsi="Times New Roman" w:cs="Times New Roman"/>
+          <w:sz w:val="28"/>
+        </w:rPr>
+        <w:lastRenderedPageBreak/>
+        <w:t xml:space="preserve">     52865                                        2    </w:t>
+      </w:r>
+    </w:p>
+    <w:p>
+      <w:pPr>
+        <w:spacing w:after="0"/>
+        <w:jc w:val="both"/>
+        <w:rPr>
+          <w:rFonts w:ascii="Times New Roman" w:hAnsi="Times New Roman" w:cs="Times New Roman"/>
+          <w:sz w:val="28"/>
+        </w:rPr>
+      </w:pPr>
+    </w:p>
+    <w:p>
+      <w:pPr>
+        <w:spacing w:after="0"/>
+        <w:jc w:val="both"/>
+        <w:rPr>
+          <w:rFonts w:ascii="Times New Roman" w:hAnsi="Times New Roman" w:cs="Times New Roman"/>
+          <w:sz w:val="28"/>
+        </w:rPr>
+      </w:pPr>
+    </w:p>
+    <w:p>
+      <w:pPr>
+        <w:spacing w:after="0"/>
+        <w:jc w:val="both"/>
+        <w:rPr>
+          <w:rFonts w:ascii="Times New Roman" w:hAnsi="Times New Roman" w:cs="Times New Roman"/>
+          <w:b/>
+          <w:sz w:val="28"/>
+        </w:rPr>
+      </w:pPr>
+      <w:proofErr w:type="gramStart"/>
+      <w:r>
+        <w:rPr>
+          <w:rFonts w:ascii="Times New Roman" w:hAnsi="Times New Roman" w:cs="Times New Roman"/>
+          <w:b/>
+          <w:sz w:val="28"/>
+        </w:rPr>
+        <w:t>( CONTINUAÇÃO</w:t>
+      </w:r>
+      <w:proofErr w:type="gramEnd"/>
+      <w:r>
+        <w:rPr>
+          <w:rFonts w:ascii="Times New Roman" w:hAnsi="Times New Roman" w:cs="Times New Roman"/>
+          <w:b/>
+          <w:sz w:val="28"/>
+        </w:rPr>
+        <w:t xml:space="preserve"> DA FICHA N°. 1 )</w:t>
+      </w:r>
+    </w:p>
+    <w:p>
+      <w:pPr>
+        <w:spacing w:after="0"/>
+        <w:jc w:val="both"/>
+        <w:rPr>
+          <w:rFonts w:ascii="Times New Roman" w:hAnsi="Times New Roman" w:cs="Times New Roman"/>
+          <w:sz w:val="28"/>
+        </w:rPr>
+      </w:pPr>
+      <w:r>
+        <w:rPr>
+          <w:rFonts w:ascii="Times New Roman" w:hAnsi="Times New Roman" w:cs="Times New Roman"/>
+          <w:sz w:val="28"/>
+        </w:rPr>
+        <w:t xml:space="preserve"> cotia </w:t>
+      </w:r>
+      <w:proofErr w:type="spellStart"/>
+      <w:r>
+        <w:rPr>
+          <w:rFonts w:ascii="Times New Roman" w:hAnsi="Times New Roman" w:cs="Times New Roman"/>
+          <w:sz w:val="28"/>
+        </w:rPr>
+        <w:t>asdasdadsasdka</w:t>
+      </w:r>
+      <w:proofErr w:type="spellEnd"/>
+    </w:p>
+    <w:p>
+      <w:pPr>
+        <w:spacing w:after="0"/>
+        <w:jc w:val="both"/>
+        <w:rPr>
+          <w:rFonts w:ascii="Times New Roman" w:hAnsi="Times New Roman" w:cs="Times New Roman"/>
+          <w:sz w:val="28"/>
+        </w:rPr>
+      </w:pPr>
+      <w:r>
+        <w:rPr>
+          <w:rFonts w:ascii="Times New Roman" w:hAnsi="Times New Roman" w:cs="Times New Roman"/>
+          <w:sz w:val="28"/>
+        </w:rPr>
+        <w:t xml:space="preserve"> </w:t>
+      </w:r>
+      <w:proofErr w:type="spellStart"/>
+      <w:r>
+        <w:rPr>
+          <w:rFonts w:ascii="Times New Roman" w:hAnsi="Times New Roman" w:cs="Times New Roman"/>
+          <w:sz w:val="28"/>
+        </w:rPr>
+        <w:t>pedro</w:t>
+      </w:r>
+      <w:proofErr w:type="spellEnd"/>
+    </w:p>
+    <w:p>
+      <w:pPr>
+        <w:spacing w:after="0"/>
+        <w:jc w:val="both"/>
+        <w:rPr>
+          <w:rFonts w:ascii="Times New Roman" w:hAnsi="Times New Roman" w:cs="Times New Roman"/>
+          <w:sz w:val="28"/>
+        </w:rPr>
+      </w:pPr>
+      <w:r>
+        <w:rPr>
+          <w:rFonts w:ascii="Times New Roman" w:hAnsi="Times New Roman" w:cs="Times New Roman"/>
+          <w:sz w:val="28"/>
+        </w:rPr>
+        <w:t xml:space="preserve"> cotia</w:t>
+      </w:r>
+    </w:p>
+    <w:p>
+      <w:pPr>
+        <w:spacing w:after="0"/>
+        <w:jc w:val="both"/>
+        <w:rPr>
+          <w:rFonts w:ascii="Times New Roman" w:hAnsi="Times New Roman" w:cs="Times New Roman"/>
+          <w:sz w:val="28"/>
+        </w:rPr>
+      </w:pPr>
+      <w:r>
+        <w:rPr>
+          <w:rFonts w:ascii="Times New Roman" w:hAnsi="Times New Roman" w:cs="Times New Roman"/>
+          <w:sz w:val="28"/>
+        </w:rPr>
+        <w:t xml:space="preserve"> </w:t>
+      </w:r>
+      <w:proofErr w:type="spellStart"/>
+      <w:r>
+        <w:rPr>
+          <w:rFonts w:ascii="Times New Roman" w:hAnsi="Times New Roman" w:cs="Times New Roman"/>
+          <w:sz w:val="28"/>
+        </w:rPr>
+        <w:t>asdasdadsasdka</w:t>
+      </w:r>
+      <w:proofErr w:type="spellEnd"/>
+    </w:p>
+    <w:p>
+      <w:pPr>
+        <w:spacing w:after="0"/>
+        <w:jc w:val="both"/>
+        <w:rPr>
+          <w:rFonts w:ascii="Times New Roman" w:hAnsi="Times New Roman" w:cs="Times New Roman"/>
+          <w:sz w:val="28"/>
+        </w:rPr>
+      </w:pPr>
+      <w:r>
+        <w:rPr>
+          <w:rFonts w:ascii="Times New Roman" w:hAnsi="Times New Roman" w:cs="Times New Roman"/>
+          <w:sz w:val="28"/>
+        </w:rPr>
+        <w:t xml:space="preserve"> </w:t>
+      </w:r>
+      <w:proofErr w:type="spellStart"/>
+      <w:r>
+        <w:rPr>
+          <w:rFonts w:ascii="Times New Roman" w:hAnsi="Times New Roman" w:cs="Times New Roman"/>
+          <w:sz w:val="28"/>
+        </w:rPr>
+        <w:t>pedro</w:t>
+      </w:r>
+      <w:proofErr w:type="spellEnd"/>
+    </w:p>
+    <w:p>
+      <w:pPr>
+        <w:spacing w:after="0"/>
+        <w:jc w:val="both"/>
+        <w:rPr>
+          <w:rFonts w:ascii="Times New Roman" w:hAnsi="Times New Roman" w:cs="Times New Roman"/>
+          <w:sz w:val="28"/>
+        </w:rPr>
+      </w:pPr>
+      <w:r>
+        <w:rPr>
+          <w:rFonts w:ascii="Times New Roman" w:hAnsi="Times New Roman" w:cs="Times New Roman"/>
+          <w:sz w:val="28"/>
+        </w:rPr>
+        <w:t xml:space="preserve"> cotia</w:t>
+      </w:r>
+    </w:p>
+    <w:p>
+      <w:pPr>
+        <w:spacing w:after="0"/>
+        <w:jc w:val="both"/>
+        <w:rPr>
+          <w:rFonts w:ascii="Times New Roman" w:hAnsi="Times New Roman" w:cs="Times New Roman"/>
+          <w:sz w:val="28"/>
+        </w:rPr>
+      </w:pPr>
+      <w:r>
+        <w:rPr>
+          <w:rFonts w:ascii="Times New Roman" w:hAnsi="Times New Roman" w:cs="Times New Roman"/>
+          <w:sz w:val="28"/>
+        </w:rPr>
+        <w:t xml:space="preserve"> </w:t>
+      </w:r>
+      <w:proofErr w:type="spellStart"/>
+      <w:r>
+        <w:rPr>
+          <w:rFonts w:ascii="Times New Roman" w:hAnsi="Times New Roman" w:cs="Times New Roman"/>
+          <w:sz w:val="28"/>
+        </w:rPr>
+        <w:t>asdasdadsasdka</w:t>
+      </w:r>
+      <w:proofErr w:type="spellEnd"/>
+    </w:p>
+    <w:p>
+      <w:pPr>
+        <w:spacing w:after="0"/>
+        <w:jc w:val="both"/>
+        <w:rPr>
+          <w:rFonts w:ascii="Times New Roman" w:hAnsi="Times New Roman" w:cs="Times New Roman"/>
+          <w:sz w:val="28"/>
+        </w:rPr>
+      </w:pPr>
+      <w:r>
+        <w:rPr>
+          <w:rFonts w:ascii="Times New Roman" w:hAnsi="Times New Roman" w:cs="Times New Roman"/>
+          <w:sz w:val="28"/>
+        </w:rPr>
+        <w:t xml:space="preserve"> </w:t>
+      </w:r>
+      <w:proofErr w:type="spellStart"/>
+      <w:r>
+        <w:rPr>
+          <w:rFonts w:ascii="Times New Roman" w:hAnsi="Times New Roman" w:cs="Times New Roman"/>
+          <w:sz w:val="28"/>
+        </w:rPr>
+        <w:t>pedro</w:t>
+      </w:r>
+      <w:proofErr w:type="spellEnd"/>
+    </w:p>
+    <w:p>
+      <w:pPr>
+        <w:spacing w:after="0"/>
+        <w:jc w:val="both"/>
+        <w:rPr>
+          <w:rFonts w:ascii="Times New Roman" w:hAnsi="Times New Roman" w:cs="Times New Roman"/>
+          <w:sz w:val="28"/>
+        </w:rPr>
+      </w:pPr>
+      <w:r>
+        <w:rPr>
+          <w:rFonts w:ascii="Times New Roman" w:hAnsi="Times New Roman" w:cs="Times New Roman"/>
+          <w:sz w:val="28"/>
+        </w:rPr>
+        <w:t xml:space="preserve"> cotia</w:t>
+      </w:r>
+    </w:p>
+    <w:p>
+      <w:pPr>
+        <w:spacing w:after="0"/>
+        <w:jc w:val="both"/>
+        <w:rPr>
+          <w:rFonts w:ascii="Times New Roman" w:hAnsi="Times New Roman" w:cs="Times New Roman"/>
+          <w:sz w:val="28"/>
+        </w:rPr>
+      </w:pPr>
+      <w:r>
+        <w:rPr>
+          <w:rFonts w:ascii="Times New Roman" w:hAnsi="Times New Roman" w:cs="Times New Roman"/>
+          <w:sz w:val="28"/>
+        </w:rPr>
+        <w:t xml:space="preserve"> </w:t>
+      </w:r>
+      <w:proofErr w:type="spellStart"/>
+      <w:r>
+        <w:rPr>
+          <w:rFonts w:ascii="Times New Roman" w:hAnsi="Times New Roman" w:cs="Times New Roman"/>
+          <w:sz w:val="28"/>
+        </w:rPr>
+        <w:t>asdasdadsasdka</w:t>
+      </w:r>
+      <w:proofErr w:type="spellEnd"/>
+    </w:p>
+    <w:p>
+      <w:pPr>
+        <w:spacing w:after="0"/>
+        <w:jc w:val="both"/>
+        <w:rPr>
+          <w:rFonts w:ascii="Times New Roman" w:hAnsi="Times New Roman" w:cs="Times New Roman"/>
+          <w:sz w:val="28"/>
+        </w:rPr>
+      </w:pPr>
+      <w:r>
+        <w:rPr>
+          <w:rFonts w:ascii="Times New Roman" w:hAnsi="Times New Roman" w:cs="Times New Roman"/>
+          <w:sz w:val="28"/>
+        </w:rPr>
+        <w:t xml:space="preserve"> </w:t>
+      </w:r>
+      <w:proofErr w:type="spellStart"/>
+      <w:r>
+        <w:rPr>
+          <w:rFonts w:ascii="Times New Roman" w:hAnsi="Times New Roman" w:cs="Times New Roman"/>
+          <w:sz w:val="28"/>
+        </w:rPr>
+        <w:t>pedro</w:t>
+      </w:r>
+      <w:proofErr w:type="spellEnd"/>
+    </w:p>
+    <w:p>
+      <w:pPr>
+        <w:spacing w:after="0"/>
+        <w:jc w:val="both"/>
+        <w:rPr>
+          <w:rFonts w:ascii="Times New Roman" w:hAnsi="Times New Roman" w:cs="Times New Roman"/>
+          <w:sz w:val="28"/>
+        </w:rPr>
+      </w:pPr>
+      <w:r>
+        <w:rPr>
+          <w:rFonts w:ascii="Times New Roman" w:hAnsi="Times New Roman" w:cs="Times New Roman"/>
+          <w:sz w:val="28"/>
+        </w:rPr>
+        <w:t xml:space="preserve"> cotia</w:t>
+      </w:r>
+    </w:p>
+    <w:p>
+      <w:pPr>
+        <w:spacing w:after="0"/>
+        <w:jc w:val="both"/>
+        <w:rPr>
+          <w:rFonts w:ascii="Times New Roman" w:hAnsi="Times New Roman" w:cs="Times New Roman"/>
+          <w:sz w:val="28"/>
+        </w:rPr>
+      </w:pPr>
+      <w:r>
+        <w:rPr>
+          <w:rFonts w:ascii="Times New Roman" w:hAnsi="Times New Roman" w:cs="Times New Roman"/>
+          <w:sz w:val="28"/>
+        </w:rPr>
+        <w:t xml:space="preserve"> </w:t>
+      </w:r>
+      <w:proofErr w:type="spellStart"/>
+      <w:r>
+        <w:rPr>
+          <w:rFonts w:ascii="Times New Roman" w:hAnsi="Times New Roman" w:cs="Times New Roman"/>
+          <w:sz w:val="28"/>
+        </w:rPr>
+        <w:t>asdasdadsasdka</w:t>
+      </w:r>
+      <w:proofErr w:type="spellEnd"/>
+    </w:p>
+    <w:p>
+      <w:pPr>
+        <w:spacing w:after="0"/>
+        <w:jc w:val="both"/>
+        <w:rPr>
+          <w:rFonts w:ascii="Times New Roman" w:hAnsi="Times New Roman" w:cs="Times New Roman"/>
+          <w:sz w:val="28"/>
+        </w:rPr>
+      </w:pPr>
+      <w:r>
+        <w:rPr>
+          <w:rFonts w:ascii="Times New Roman" w:hAnsi="Times New Roman" w:cs="Times New Roman"/>
+          <w:sz w:val="28"/>
+        </w:rPr>
+        <w:t xml:space="preserve"> </w:t>
+      </w:r>
+      <w:proofErr w:type="spellStart"/>
+      <w:r>
+        <w:rPr>
+          <w:rFonts w:ascii="Times New Roman" w:hAnsi="Times New Roman" w:cs="Times New Roman"/>
+          <w:sz w:val="28"/>
+        </w:rPr>
+        <w:t>pedro</w:t>
+      </w:r>
+      <w:proofErr w:type="spellEnd"/>
+    </w:p>
+    <w:p>
+      <w:pPr>
+        <w:spacing w:after="0"/>
+        <w:jc w:val="both"/>
+        <w:rPr>
+          <w:rFonts w:ascii="Times New Roman" w:hAnsi="Times New Roman" w:cs="Times New Roman"/>
+          <w:sz w:val="28"/>
+        </w:rPr>
+      </w:pPr>
+      <w:r>
+        <w:rPr>
+          <w:rFonts w:ascii="Times New Roman" w:hAnsi="Times New Roman" w:cs="Times New Roman"/>
+          <w:sz w:val="28"/>
+        </w:rPr>
+        <w:t xml:space="preserve"> cotia</w:t>
+      </w:r>
+    </w:p>
+    <w:p>
+      <w:pPr>
+        <w:spacing w:after="0"/>
+        <w:jc w:val="both"/>
+        <w:rPr>
+          <w:rFonts w:ascii="Times New Roman" w:hAnsi="Times New Roman" w:cs="Times New Roman"/>
+          <w:sz w:val="28"/>
+        </w:rPr>
+      </w:pPr>
+      <w:r>
+        <w:rPr>
+          <w:rFonts w:ascii="Times New Roman" w:hAnsi="Times New Roman" w:cs="Times New Roman"/>
+          <w:sz w:val="28"/>
+        </w:rPr>
+        <w:pict w14:anchorId="532709C7">
+          <v:rect id="_x0000_i1045" style="width:0;height:1.5pt" o:hralign="center" o:hrstd="t" o:hr="t" fillcolor="#a0a0a0" stroked="f"/>
+        </w:pict>
+      </w:r>
+    </w:p>
+    <w:p>
+      <w:pPr>
+        <w:spacing w:after="0"/>
+        <w:jc w:val="both"/>
+        <w:rPr>
+          <w:rFonts w:ascii="Times New Roman" w:hAnsi="Times New Roman" w:cs="Times New Roman"/>
+          <w:sz w:val="28"/>
+        </w:rPr>
+      </w:pPr>
+      <w:r>
+        <w:rPr>
+          <w:rFonts w:ascii="Times New Roman" w:hAnsi="Times New Roman" w:cs="Times New Roman"/>
+          <w:sz w:val="28"/>
+        </w:rPr>
+        <w:t xml:space="preserve">R-12/52865 - </w:t>
+      </w:r>
+      <w:proofErr w:type="spellStart"/>
+      <w:r>
+        <w:rPr>
+          <w:rFonts w:ascii="Times New Roman" w:hAnsi="Times New Roman" w:cs="Times New Roman"/>
+          <w:sz w:val="28"/>
+        </w:rPr>
+        <w:t>Cvbgfcbgfchgfhgf</w:t>
+      </w:r>
+      <w:proofErr w:type="spellEnd"/>
+    </w:p>
+    <w:p>
+      <w:pPr>
+        <w:spacing w:after="0"/>
+        <w:jc w:val="both"/>
+        <w:rPr>
+          <w:rFonts w:ascii="Times New Roman" w:hAnsi="Times New Roman" w:cs="Times New Roman"/>
+          <w:sz w:val="28"/>
+        </w:rPr>
+      </w:pPr>
+      <w:r>
+        <w:rPr>
+          <w:rFonts w:ascii="Times New Roman" w:hAnsi="Times New Roman" w:cs="Times New Roman"/>
+          <w:sz w:val="28"/>
+        </w:rPr>
+        <w:t xml:space="preserve"> PEDRO</w:t>
+      </w:r>
+    </w:p>
+    <w:p>
+      <w:pPr>
+        <w:spacing w:after="0"/>
+        <w:jc w:val="both"/>
+        <w:rPr>
+          <w:rFonts w:ascii="Times New Roman" w:hAnsi="Times New Roman" w:cs="Times New Roman"/>
+          <w:sz w:val="28"/>
+        </w:rPr>
+      </w:pPr>
+      <w:r>
+        <w:rPr>
+          <w:rFonts w:ascii="Times New Roman" w:hAnsi="Times New Roman" w:cs="Times New Roman"/>
+          <w:sz w:val="28"/>
+        </w:rPr>
+        <w:t xml:space="preserve"> PIRES</w:t>
+      </w:r>
+    </w:p>
+    <w:p>
+      <w:pPr>
+        <w:spacing w:after="0"/>
+        <w:jc w:val="both"/>
+        <w:rPr>
+          <w:rFonts w:ascii="Times New Roman" w:hAnsi="Times New Roman" w:cs="Times New Roman"/>
+          <w:sz w:val="28"/>
+        </w:rPr>
+      </w:pPr>
+      <w:r>
+        <w:rPr>
+          <w:rFonts w:ascii="Times New Roman" w:hAnsi="Times New Roman" w:cs="Times New Roman"/>
+          <w:sz w:val="28"/>
+        </w:rPr>
+        <w:t xml:space="preserve"> HENRIQUE</w:t>
+      </w:r>
+    </w:p>
+    <w:p>
+      <w:pPr>
+        <w:spacing w:after="0"/>
+        <w:jc w:val="both"/>
+        <w:rPr>
+          <w:rFonts w:ascii="Times New Roman" w:hAnsi="Times New Roman" w:cs="Times New Roman"/>
+          <w:sz w:val="28"/>
+        </w:rPr>
+      </w:pPr>
+      <w:r>
+        <w:rPr>
+          <w:rFonts w:ascii="Times New Roman" w:hAnsi="Times New Roman" w:cs="Times New Roman"/>
+          <w:sz w:val="28"/>
+        </w:rPr>
+        <w:t xml:space="preserve"> </w:t>
+      </w:r>
+      <w:proofErr w:type="spellStart"/>
+      <w:r>
+        <w:rPr>
+          <w:rFonts w:ascii="Times New Roman" w:hAnsi="Times New Roman" w:cs="Times New Roman"/>
+          <w:sz w:val="28"/>
+        </w:rPr>
+        <w:t>Cvbgfcbgfchgfhgf</w:t>
+      </w:r>
+      <w:proofErr w:type="spellEnd"/>
+    </w:p>
+    <w:p>
+      <w:pPr>
+        <w:spacing w:after="0"/>
+        <w:jc w:val="both"/>
+        <w:rPr>
+          <w:rFonts w:ascii="Times New Roman" w:hAnsi="Times New Roman" w:cs="Times New Roman"/>
+          <w:sz w:val="28"/>
+        </w:rPr>
+      </w:pPr>
+      <w:r>
+        <w:rPr>
+          <w:rFonts w:ascii="Times New Roman" w:hAnsi="Times New Roman" w:cs="Times New Roman"/>
+          <w:sz w:val="28"/>
+        </w:rPr>
+        <w:t xml:space="preserve"> PEDRO</w:t>
+      </w:r>
+    </w:p>
+    <w:p>
+      <w:pPr>
+        <w:spacing w:after="0"/>
+        <w:jc w:val="both"/>
+        <w:rPr>
+          <w:rFonts w:ascii="Times New Roman" w:hAnsi="Times New Roman" w:cs="Times New Roman"/>
+          <w:sz w:val="28"/>
+        </w:rPr>
+      </w:pPr>
+      <w:r>
+        <w:rPr>
+          <w:rFonts w:ascii="Times New Roman" w:hAnsi="Times New Roman" w:cs="Times New Roman"/>
+          <w:sz w:val="28"/>
+        </w:rPr>
+        <w:t xml:space="preserve"> PIRES</w:t>
+      </w:r>
+    </w:p>
+    <w:p>
+      <w:pPr>
+        <w:spacing w:after="0"/>
+        <w:jc w:val="both"/>
+        <w:rPr>
+          <w:rFonts w:ascii="Times New Roman" w:hAnsi="Times New Roman" w:cs="Times New Roman"/>
+          <w:sz w:val="28"/>
+        </w:rPr>
+      </w:pPr>
+      <w:r>
+        <w:rPr>
+          <w:rFonts w:ascii="Times New Roman" w:hAnsi="Times New Roman" w:cs="Times New Roman"/>
+          <w:sz w:val="28"/>
+        </w:rPr>
+        <w:t xml:space="preserve"> HENRIQUE</w:t>
+      </w:r>
+    </w:p>
+    <w:p>
+      <w:pPr>
+        <w:spacing w:after="0"/>
+        <w:jc w:val="both"/>
+        <w:rPr>
+          <w:rFonts w:ascii="Times New Roman" w:hAnsi="Times New Roman" w:cs="Times New Roman"/>
+          <w:sz w:val="28"/>
+        </w:rPr>
+      </w:pPr>
+      <w:r>
+        <w:rPr>
+          <w:rFonts w:ascii="Times New Roman" w:hAnsi="Times New Roman" w:cs="Times New Roman"/>
+          <w:sz w:val="28"/>
+        </w:rPr>
+        <w:t xml:space="preserve"> </w:t>
+      </w:r>
+      <w:proofErr w:type="spellStart"/>
+      <w:r>
+        <w:rPr>
+          <w:rFonts w:ascii="Times New Roman" w:hAnsi="Times New Roman" w:cs="Times New Roman"/>
+          <w:sz w:val="28"/>
+        </w:rPr>
+        <w:t>Cvbgfcbgfchgfhgf</w:t>
+      </w:r>
+      <w:proofErr w:type="spellEnd"/>
+    </w:p>
+    <w:p>
+      <w:pPr>
+        <w:spacing w:after="0"/>
+        <w:jc w:val="both"/>
+        <w:rPr>
+          <w:rFonts w:ascii="Times New Roman" w:hAnsi="Times New Roman" w:cs="Times New Roman"/>
+          <w:sz w:val="28"/>
+        </w:rPr>
+      </w:pPr>
+      <w:r>
+        <w:rPr>
+          <w:rFonts w:ascii="Times New Roman" w:hAnsi="Times New Roman" w:cs="Times New Roman"/>
+          <w:sz w:val="28"/>
+        </w:rPr>
+        <w:t xml:space="preserve"> PEDRO</w:t>
+      </w:r>
+    </w:p>
+    <w:p>
+      <w:pPr>
+        <w:spacing w:after="0"/>
+        <w:jc w:val="both"/>
+        <w:rPr>
+          <w:rFonts w:ascii="Times New Roman" w:hAnsi="Times New Roman" w:cs="Times New Roman"/>
+          <w:sz w:val="28"/>
+        </w:rPr>
+      </w:pPr>
+      <w:r>
+        <w:rPr>
+          <w:rFonts w:ascii="Times New Roman" w:hAnsi="Times New Roman" w:cs="Times New Roman"/>
+          <w:sz w:val="28"/>
+        </w:rPr>
+        <w:t xml:space="preserve"> PIRES</w:t>
+      </w:r>
+    </w:p>
+    <w:p>
+      <w:pPr>
+        <w:spacing w:after="0"/>
+        <w:jc w:val="both"/>
+        <w:rPr>
+          <w:rFonts w:ascii="Times New Roman" w:hAnsi="Times New Roman" w:cs="Times New Roman"/>
+          <w:sz w:val="28"/>
+        </w:rPr>
+      </w:pPr>
+      <w:r>
+        <w:rPr>
+          <w:rFonts w:ascii="Times New Roman" w:hAnsi="Times New Roman" w:cs="Times New Roman"/>
+          <w:sz w:val="28"/>
+        </w:rPr>
+        <w:t xml:space="preserve"> HENRIQUE</w:t>
+      </w:r>
+    </w:p>
+    <w:p>
+      <w:pPr>
+        <w:spacing w:after="0"/>
+        <w:jc w:val="both"/>
+        <w:rPr>
+          <w:rFonts w:ascii="Times New Roman" w:hAnsi="Times New Roman" w:cs="Times New Roman"/>
+          <w:sz w:val="28"/>
+        </w:rPr>
+      </w:pPr>
+      <w:r>
+        <w:rPr>
+          <w:rFonts w:ascii="Times New Roman" w:hAnsi="Times New Roman" w:cs="Times New Roman"/>
+          <w:sz w:val="28"/>
+        </w:rPr>
+        <w:t xml:space="preserve"> </w:t>
+      </w:r>
+      <w:proofErr w:type="spellStart"/>
+      <w:r>
+        <w:rPr>
+          <w:rFonts w:ascii="Times New Roman" w:hAnsi="Times New Roman" w:cs="Times New Roman"/>
+          <w:sz w:val="28"/>
+        </w:rPr>
+        <w:t>Cvbgfcbgfchgfhgf</w:t>
+      </w:r>
+      <w:proofErr w:type="spellEnd"/>
+    </w:p>
+    <w:p>
+      <w:pPr>
+        <w:spacing w:after="0"/>
+        <w:jc w:val="both"/>
+        <w:rPr>
+          <w:rFonts w:ascii="Times New Roman" w:hAnsi="Times New Roman" w:cs="Times New Roman"/>
+          <w:sz w:val="28"/>
+        </w:rPr>
+      </w:pPr>
+      <w:r>
+        <w:rPr>
+          <w:rFonts w:ascii="Times New Roman" w:hAnsi="Times New Roman" w:cs="Times New Roman"/>
+          <w:sz w:val="28"/>
+        </w:rPr>
+        <w:t xml:space="preserve"> PEDRO</w:t>
+      </w:r>
     </w:p>
     <w:p>
       <w:pPr>
@@ -638,141 +2328,1062 @@
           <w:docGrid w:linePitch="360"/>
         </w:sectPr>
       </w:pPr>
+    </w:p>
+    <w:p>
+      <w:pPr>
+        <w:spacing w:after="0"/>
+        <w:jc w:val="both"/>
+        <w:rPr>
+          <w:rFonts w:ascii="Times New Roman" w:hAnsi="Times New Roman" w:cs="Times New Roman"/>
+          <w:b/>
+          <w:sz w:val="28"/>
+        </w:rPr>
+      </w:pPr>
+      <w:r>
+        <w:rPr>
+          <w:rFonts w:ascii="Times New Roman" w:hAnsi="Times New Roman" w:cs="Times New Roman"/>
+          <w:sz w:val="28"/>
+        </w:rPr>
+        <w:lastRenderedPageBreak/>
+        <w:t xml:space="preserve">     52865                           2                               </w:t>
+      </w:r>
+      <w:r>
+        <w:rPr>
+          <w:rFonts w:ascii="Times New Roman" w:hAnsi="Times New Roman" w:cs="Times New Roman"/>
+          <w:b/>
+          <w:sz w:val="28"/>
+        </w:rPr>
+        <w:t xml:space="preserve">     3 de maio de 2019.</w:t>
+      </w:r>
+    </w:p>
+    <w:p>
+      <w:pPr>
+        <w:spacing w:after="0"/>
+        <w:jc w:val="both"/>
+        <w:rPr>
+          <w:rFonts w:ascii="Times New Roman" w:hAnsi="Times New Roman" w:cs="Times New Roman"/>
+          <w:b/>
+          <w:sz w:val="28"/>
+        </w:rPr>
+      </w:pPr>
+    </w:p>
+    <w:p>
+      <w:pPr>
+        <w:spacing w:after="0"/>
+        <w:jc w:val="both"/>
+        <w:rPr>
+          <w:rFonts w:ascii="Times New Roman" w:hAnsi="Times New Roman" w:cs="Times New Roman"/>
+          <w:sz w:val="28"/>
+        </w:rPr>
+      </w:pPr>
+      <w:r>
+        <w:rPr>
+          <w:rFonts w:ascii="Times New Roman" w:hAnsi="Times New Roman" w:cs="Times New Roman"/>
+          <w:sz w:val="28"/>
+        </w:rPr>
+        <w:t xml:space="preserve"> PIRES HENRIQUE</w:t>
+      </w:r>
+    </w:p>
+    <w:p>
+      <w:pPr>
+        <w:spacing w:after="0"/>
+        <w:jc w:val="both"/>
+        <w:rPr>
+          <w:rFonts w:ascii="Times New Roman" w:hAnsi="Times New Roman" w:cs="Times New Roman"/>
+          <w:sz w:val="28"/>
+        </w:rPr>
+      </w:pPr>
+      <w:r>
+        <w:rPr>
+          <w:rFonts w:ascii="Times New Roman" w:hAnsi="Times New Roman" w:cs="Times New Roman"/>
+          <w:sz w:val="28"/>
+        </w:rPr>
+        <w:t xml:space="preserve"> </w:t>
+      </w:r>
+      <w:proofErr w:type="spellStart"/>
+      <w:r>
+        <w:rPr>
+          <w:rFonts w:ascii="Times New Roman" w:hAnsi="Times New Roman" w:cs="Times New Roman"/>
+          <w:sz w:val="28"/>
+        </w:rPr>
+        <w:t>Cvbgfcbgfchgfhgf</w:t>
+      </w:r>
+      <w:proofErr w:type="spellEnd"/>
+    </w:p>
+    <w:p>
+      <w:pPr>
+        <w:spacing w:after="0"/>
+        <w:jc w:val="both"/>
+        <w:rPr>
+          <w:rFonts w:ascii="Times New Roman" w:hAnsi="Times New Roman" w:cs="Times New Roman"/>
+          <w:sz w:val="28"/>
+        </w:rPr>
+      </w:pPr>
+      <w:r>
+        <w:rPr>
+          <w:rFonts w:ascii="Times New Roman" w:hAnsi="Times New Roman" w:cs="Times New Roman"/>
+          <w:sz w:val="28"/>
+        </w:rPr>
+        <w:t xml:space="preserve"> PEDRO</w:t>
+      </w:r>
+    </w:p>
+    <w:p>
+      <w:pPr>
+        <w:spacing w:after="0"/>
+        <w:jc w:val="both"/>
+        <w:rPr>
+          <w:rFonts w:ascii="Times New Roman" w:hAnsi="Times New Roman" w:cs="Times New Roman"/>
+          <w:sz w:val="28"/>
+        </w:rPr>
+      </w:pPr>
+      <w:r>
+        <w:rPr>
+          <w:rFonts w:ascii="Times New Roman" w:hAnsi="Times New Roman" w:cs="Times New Roman"/>
+          <w:sz w:val="28"/>
+        </w:rPr>
+        <w:t xml:space="preserve"> PIRES</w:t>
+      </w:r>
+    </w:p>
+    <w:p>
+      <w:pPr>
+        <w:spacing w:after="0"/>
+        <w:jc w:val="both"/>
+        <w:rPr>
+          <w:rFonts w:ascii="Times New Roman" w:hAnsi="Times New Roman" w:cs="Times New Roman"/>
+          <w:sz w:val="28"/>
+        </w:rPr>
+      </w:pPr>
+      <w:r>
+        <w:rPr>
+          <w:rFonts w:ascii="Times New Roman" w:hAnsi="Times New Roman" w:cs="Times New Roman"/>
+          <w:sz w:val="28"/>
+        </w:rPr>
+        <w:t xml:space="preserve"> HENRIQUE</w:t>
+      </w:r>
+    </w:p>
+    <w:p>
+      <w:pPr>
+        <w:spacing w:after="0"/>
+        <w:jc w:val="both"/>
+        <w:rPr>
+          <w:rFonts w:ascii="Times New Roman" w:hAnsi="Times New Roman" w:cs="Times New Roman"/>
+          <w:sz w:val="28"/>
+        </w:rPr>
+      </w:pPr>
+      <w:r>
+        <w:rPr>
+          <w:rFonts w:ascii="Times New Roman" w:hAnsi="Times New Roman" w:cs="Times New Roman"/>
+          <w:sz w:val="28"/>
+        </w:rPr>
+        <w:t xml:space="preserve"> </w:t>
+      </w:r>
+      <w:proofErr w:type="spellStart"/>
+      <w:r>
+        <w:rPr>
+          <w:rFonts w:ascii="Times New Roman" w:hAnsi="Times New Roman" w:cs="Times New Roman"/>
+          <w:sz w:val="28"/>
+        </w:rPr>
+        <w:t>Cvbgfcbgfchgfhgf</w:t>
+      </w:r>
+      <w:proofErr w:type="spellEnd"/>
+    </w:p>
+    <w:p>
+      <w:pPr>
+        <w:spacing w:after="0"/>
+        <w:jc w:val="both"/>
+        <w:rPr>
+          <w:rFonts w:ascii="Times New Roman" w:hAnsi="Times New Roman" w:cs="Times New Roman"/>
+          <w:sz w:val="28"/>
+        </w:rPr>
+      </w:pPr>
+      <w:r>
+        <w:rPr>
+          <w:rFonts w:ascii="Times New Roman" w:hAnsi="Times New Roman" w:cs="Times New Roman"/>
+          <w:sz w:val="28"/>
+        </w:rPr>
+        <w:t xml:space="preserve"> PEDRO</w:t>
+      </w:r>
+    </w:p>
+    <w:p>
+      <w:pPr>
+        <w:spacing w:after="0"/>
+        <w:jc w:val="both"/>
+        <w:rPr>
+          <w:rFonts w:ascii="Times New Roman" w:hAnsi="Times New Roman" w:cs="Times New Roman"/>
+          <w:sz w:val="28"/>
+        </w:rPr>
+      </w:pPr>
+      <w:r>
+        <w:rPr>
+          <w:rFonts w:ascii="Times New Roman" w:hAnsi="Times New Roman" w:cs="Times New Roman"/>
+          <w:sz w:val="28"/>
+        </w:rPr>
+        <w:t xml:space="preserve"> PIRES</w:t>
+      </w:r>
+    </w:p>
+    <w:p>
+      <w:pPr>
+        <w:spacing w:after="0"/>
+        <w:jc w:val="both"/>
+        <w:rPr>
+          <w:rFonts w:ascii="Times New Roman" w:hAnsi="Times New Roman" w:cs="Times New Roman"/>
+          <w:sz w:val="28"/>
+        </w:rPr>
+      </w:pPr>
+      <w:r>
+        <w:rPr>
+          <w:rFonts w:ascii="Times New Roman" w:hAnsi="Times New Roman" w:cs="Times New Roman"/>
+          <w:sz w:val="28"/>
+        </w:rPr>
+        <w:t xml:space="preserve"> HENRIQUE</w:t>
+      </w:r>
+    </w:p>
+    <w:p>
+      <w:pPr>
+        <w:spacing w:after="0"/>
+        <w:jc w:val="both"/>
+        <w:rPr>
+          <w:rFonts w:ascii="Times New Roman" w:hAnsi="Times New Roman" w:cs="Times New Roman"/>
+          <w:sz w:val="28"/>
+        </w:rPr>
+      </w:pPr>
+      <w:r>
+        <w:rPr>
+          <w:rFonts w:ascii="Times New Roman" w:hAnsi="Times New Roman" w:cs="Times New Roman"/>
+          <w:sz w:val="28"/>
+        </w:rPr>
+        <w:t xml:space="preserve"> </w:t>
+      </w:r>
+      <w:proofErr w:type="spellStart"/>
+      <w:r>
+        <w:rPr>
+          <w:rFonts w:ascii="Times New Roman" w:hAnsi="Times New Roman" w:cs="Times New Roman"/>
+          <w:sz w:val="28"/>
+        </w:rPr>
+        <w:t>Cvbgfcbgfchgfhgf</w:t>
+      </w:r>
+      <w:proofErr w:type="spellEnd"/>
+    </w:p>
+    <w:p>
+      <w:pPr>
+        <w:spacing w:after="0"/>
+        <w:jc w:val="both"/>
+        <w:rPr>
+          <w:rFonts w:ascii="Times New Roman" w:hAnsi="Times New Roman" w:cs="Times New Roman"/>
+          <w:sz w:val="28"/>
+        </w:rPr>
+      </w:pPr>
+      <w:r>
+        <w:rPr>
+          <w:rFonts w:ascii="Times New Roman" w:hAnsi="Times New Roman" w:cs="Times New Roman"/>
+          <w:sz w:val="28"/>
+        </w:rPr>
+        <w:t xml:space="preserve"> PEDRO</w:t>
+      </w:r>
+    </w:p>
+    <w:p>
+      <w:pPr>
+        <w:spacing w:after="0"/>
+        <w:jc w:val="both"/>
+        <w:rPr>
+          <w:rFonts w:ascii="Times New Roman" w:hAnsi="Times New Roman" w:cs="Times New Roman"/>
+          <w:sz w:val="28"/>
+        </w:rPr>
+      </w:pPr>
+      <w:r>
+        <w:rPr>
+          <w:rFonts w:ascii="Times New Roman" w:hAnsi="Times New Roman" w:cs="Times New Roman"/>
+          <w:sz w:val="28"/>
+        </w:rPr>
+        <w:t xml:space="preserve"> PIRES</w:t>
+      </w:r>
+    </w:p>
+    <w:p>
+      <w:pPr>
+        <w:spacing w:after="0"/>
+        <w:jc w:val="both"/>
+        <w:rPr>
+          <w:rFonts w:ascii="Times New Roman" w:hAnsi="Times New Roman" w:cs="Times New Roman"/>
+          <w:sz w:val="28"/>
+        </w:rPr>
+      </w:pPr>
+      <w:r>
+        <w:rPr>
+          <w:rFonts w:ascii="Times New Roman" w:hAnsi="Times New Roman" w:cs="Times New Roman"/>
+          <w:sz w:val="28"/>
+        </w:rPr>
+        <w:t xml:space="preserve"> </w:t>
+      </w:r>
+      <w:proofErr w:type="spellStart"/>
+      <w:r>
+        <w:rPr>
+          <w:rFonts w:ascii="Times New Roman" w:hAnsi="Times New Roman" w:cs="Times New Roman"/>
+          <w:sz w:val="28"/>
+        </w:rPr>
+        <w:t>HENRIQUECvbgfcbgfchgfhgf</w:t>
+      </w:r>
+      <w:proofErr w:type="spellEnd"/>
+    </w:p>
+    <w:p>
+      <w:pPr>
+        <w:spacing w:after="0"/>
+        <w:jc w:val="both"/>
+        <w:rPr>
+          <w:rFonts w:ascii="Times New Roman" w:hAnsi="Times New Roman" w:cs="Times New Roman"/>
+          <w:sz w:val="28"/>
+        </w:rPr>
+      </w:pPr>
+      <w:r>
+        <w:rPr>
+          <w:rFonts w:ascii="Times New Roman" w:hAnsi="Times New Roman" w:cs="Times New Roman"/>
+          <w:sz w:val="28"/>
+        </w:rPr>
+        <w:t xml:space="preserve"> PEDRO</w:t>
+      </w:r>
+    </w:p>
+    <w:p>
+      <w:pPr>
+        <w:spacing w:after="0"/>
+        <w:jc w:val="both"/>
+        <w:rPr>
+          <w:rFonts w:ascii="Times New Roman" w:hAnsi="Times New Roman" w:cs="Times New Roman"/>
+          <w:sz w:val="28"/>
+        </w:rPr>
+      </w:pPr>
+      <w:r>
+        <w:rPr>
+          <w:rFonts w:ascii="Times New Roman" w:hAnsi="Times New Roman" w:cs="Times New Roman"/>
+          <w:sz w:val="28"/>
+        </w:rPr>
+        <w:t xml:space="preserve"> PIRES</w:t>
+      </w:r>
+    </w:p>
+    <w:p>
+      <w:pPr>
+        <w:spacing w:after="0"/>
+        <w:jc w:val="both"/>
+        <w:rPr>
+          <w:rFonts w:ascii="Times New Roman" w:hAnsi="Times New Roman" w:cs="Times New Roman"/>
+          <w:sz w:val="28"/>
+        </w:rPr>
+      </w:pPr>
+      <w:r>
+        <w:rPr>
+          <w:rFonts w:ascii="Times New Roman" w:hAnsi="Times New Roman" w:cs="Times New Roman"/>
+          <w:sz w:val="28"/>
+        </w:rPr>
+        <w:t xml:space="preserve"> HENRIQUE</w:t>
+      </w:r>
+    </w:p>
+    <w:p>
+      <w:pPr>
+        <w:spacing w:after="0"/>
+        <w:jc w:val="both"/>
+        <w:rPr>
+          <w:rFonts w:ascii="Times New Roman" w:hAnsi="Times New Roman" w:cs="Times New Roman"/>
+          <w:sz w:val="28"/>
+        </w:rPr>
+      </w:pPr>
+      <w:r>
+        <w:rPr>
+          <w:rFonts w:ascii="Times New Roman" w:hAnsi="Times New Roman" w:cs="Times New Roman"/>
+          <w:sz w:val="28"/>
+        </w:rPr>
+        <w:pict w14:anchorId="22D7D56B">
+          <v:rect id="_x0000_i1046" style="width:0;height:1.5pt" o:hralign="center" o:hrstd="t" o:hr="t" fillcolor="#a0a0a0" stroked="f"/>
+        </w:pict>
+      </w:r>
+    </w:p>
+    <w:p>
+      <w:pPr>
+        <w:spacing w:after="0"/>
+        <w:jc w:val="both"/>
+        <w:rPr>
+          <w:rFonts w:ascii="Times New Roman" w:hAnsi="Times New Roman" w:cs="Times New Roman"/>
+          <w:sz w:val="28"/>
+        </w:rPr>
+      </w:pPr>
+      <w:r>
+        <w:rPr>
+          <w:rFonts w:ascii="Times New Roman" w:hAnsi="Times New Roman" w:cs="Times New Roman"/>
+          <w:sz w:val="28"/>
+        </w:rPr>
+        <w:t xml:space="preserve">R-12/52865 - </w:t>
+      </w:r>
+      <w:proofErr w:type="spellStart"/>
+      <w:r>
+        <w:rPr>
+          <w:rFonts w:ascii="Times New Roman" w:hAnsi="Times New Roman" w:cs="Times New Roman"/>
+          <w:sz w:val="28"/>
+        </w:rPr>
+        <w:t>Cvbgfcbgfchgfhgf</w:t>
+      </w:r>
+      <w:proofErr w:type="spellEnd"/>
+    </w:p>
+    <w:p>
+      <w:pPr>
+        <w:spacing w:after="0"/>
+        <w:jc w:val="both"/>
+        <w:rPr>
+          <w:rFonts w:ascii="Times New Roman" w:hAnsi="Times New Roman" w:cs="Times New Roman"/>
+          <w:sz w:val="28"/>
+        </w:rPr>
+      </w:pPr>
+      <w:r>
+        <w:rPr>
+          <w:rFonts w:ascii="Times New Roman" w:hAnsi="Times New Roman" w:cs="Times New Roman"/>
+          <w:sz w:val="28"/>
+        </w:rPr>
+        <w:t xml:space="preserve"> PEDRO</w:t>
+      </w:r>
+    </w:p>
+    <w:p>
+      <w:pPr>
+        <w:spacing w:after="0"/>
+        <w:jc w:val="both"/>
+        <w:rPr>
+          <w:rFonts w:ascii="Times New Roman" w:hAnsi="Times New Roman" w:cs="Times New Roman"/>
+          <w:sz w:val="28"/>
+        </w:rPr>
+      </w:pPr>
+      <w:r>
+        <w:rPr>
+          <w:rFonts w:ascii="Times New Roman" w:hAnsi="Times New Roman" w:cs="Times New Roman"/>
+          <w:sz w:val="28"/>
+        </w:rPr>
+        <w:t xml:space="preserve"> PIRES</w:t>
+      </w:r>
+    </w:p>
+    <w:p>
+      <w:pPr>
+        <w:spacing w:after="0"/>
+        <w:jc w:val="both"/>
+        <w:rPr>
+          <w:rFonts w:ascii="Times New Roman" w:hAnsi="Times New Roman" w:cs="Times New Roman"/>
+          <w:sz w:val="28"/>
+        </w:rPr>
+      </w:pPr>
+      <w:r>
+        <w:rPr>
+          <w:rFonts w:ascii="Times New Roman" w:hAnsi="Times New Roman" w:cs="Times New Roman"/>
+          <w:sz w:val="28"/>
+        </w:rPr>
+        <w:t xml:space="preserve"> HENRIQUE</w:t>
+      </w:r>
+    </w:p>
+    <w:p>
+      <w:pPr>
+        <w:spacing w:after="0"/>
+        <w:jc w:val="both"/>
+        <w:rPr>
+          <w:rFonts w:ascii="Times New Roman" w:hAnsi="Times New Roman" w:cs="Times New Roman"/>
+          <w:sz w:val="28"/>
+        </w:rPr>
+      </w:pPr>
+      <w:r>
+        <w:rPr>
+          <w:rFonts w:ascii="Times New Roman" w:hAnsi="Times New Roman" w:cs="Times New Roman"/>
+          <w:sz w:val="28"/>
+        </w:rPr>
+        <w:t xml:space="preserve"> </w:t>
+      </w:r>
+      <w:proofErr w:type="spellStart"/>
+      <w:r>
+        <w:rPr>
+          <w:rFonts w:ascii="Times New Roman" w:hAnsi="Times New Roman" w:cs="Times New Roman"/>
+          <w:sz w:val="28"/>
+        </w:rPr>
+        <w:t>Cvbgfcbgfchgfhgf</w:t>
+      </w:r>
+      <w:proofErr w:type="spellEnd"/>
+    </w:p>
+    <w:p>
+      <w:pPr>
+        <w:spacing w:after="0"/>
+        <w:jc w:val="both"/>
+        <w:rPr>
+          <w:rFonts w:ascii="Times New Roman" w:hAnsi="Times New Roman" w:cs="Times New Roman"/>
+          <w:sz w:val="28"/>
+        </w:rPr>
+      </w:pPr>
+      <w:r>
+        <w:rPr>
+          <w:rFonts w:ascii="Times New Roman" w:hAnsi="Times New Roman" w:cs="Times New Roman"/>
+          <w:sz w:val="28"/>
+        </w:rPr>
+        <w:t xml:space="preserve"> PEDRO</w:t>
+      </w:r>
+    </w:p>
+    <w:p>
+      <w:pPr>
+        <w:spacing w:after="0"/>
+        <w:jc w:val="both"/>
+        <w:rPr>
+          <w:rFonts w:ascii="Times New Roman" w:hAnsi="Times New Roman" w:cs="Times New Roman"/>
+          <w:sz w:val="28"/>
+        </w:rPr>
+      </w:pPr>
+      <w:r>
+        <w:rPr>
+          <w:rFonts w:ascii="Times New Roman" w:hAnsi="Times New Roman" w:cs="Times New Roman"/>
+          <w:sz w:val="28"/>
+        </w:rPr>
+        <w:t xml:space="preserve"> PIRES</w:t>
+      </w:r>
+    </w:p>
+    <w:p>
+      <w:pPr>
+        <w:spacing w:after="0"/>
+        <w:jc w:val="both"/>
+        <w:rPr>
+          <w:rFonts w:ascii="Times New Roman" w:hAnsi="Times New Roman" w:cs="Times New Roman"/>
+          <w:sz w:val="28"/>
+        </w:rPr>
+      </w:pPr>
+      <w:r>
+        <w:rPr>
+          <w:rFonts w:ascii="Times New Roman" w:hAnsi="Times New Roman" w:cs="Times New Roman"/>
+          <w:sz w:val="28"/>
+        </w:rPr>
+        <w:t xml:space="preserve"> HENRIQUE</w:t>
+      </w:r>
+    </w:p>
+    <w:p>
+      <w:pPr>
+        <w:spacing w:after="0"/>
+        <w:jc w:val="both"/>
+        <w:rPr>
+          <w:rFonts w:ascii="Times New Roman" w:hAnsi="Times New Roman" w:cs="Times New Roman"/>
+          <w:sz w:val="28"/>
+        </w:rPr>
+      </w:pPr>
+      <w:r>
+        <w:rPr>
+          <w:rFonts w:ascii="Times New Roman" w:hAnsi="Times New Roman" w:cs="Times New Roman"/>
+          <w:sz w:val="28"/>
+        </w:rPr>
+        <w:t xml:space="preserve"> </w:t>
+      </w:r>
+      <w:proofErr w:type="spellStart"/>
+      <w:r>
+        <w:rPr>
+          <w:rFonts w:ascii="Times New Roman" w:hAnsi="Times New Roman" w:cs="Times New Roman"/>
+          <w:sz w:val="28"/>
+        </w:rPr>
+        <w:t>Cvbgfcbgfchgfhgf</w:t>
+      </w:r>
+      <w:proofErr w:type="spellEnd"/>
+    </w:p>
+    <w:p>
+      <w:pPr>
+        <w:spacing w:after="0"/>
+        <w:jc w:val="both"/>
+        <w:rPr>
+          <w:rFonts w:ascii="Times New Roman" w:hAnsi="Times New Roman" w:cs="Times New Roman"/>
+          <w:sz w:val="28"/>
+        </w:rPr>
+      </w:pPr>
+      <w:r>
+        <w:rPr>
+          <w:rFonts w:ascii="Times New Roman" w:hAnsi="Times New Roman" w:cs="Times New Roman"/>
+          <w:sz w:val="28"/>
+        </w:rPr>
+        <w:t xml:space="preserve"> PEDRO</w:t>
+      </w:r>
+    </w:p>
+    <w:p>
+      <w:pPr>
+        <w:spacing w:after="0"/>
+        <w:jc w:val="both"/>
+        <w:rPr>
+          <w:rFonts w:ascii="Times New Roman" w:hAnsi="Times New Roman" w:cs="Times New Roman"/>
+          <w:sz w:val="28"/>
+        </w:rPr>
+      </w:pPr>
+      <w:r>
+        <w:rPr>
+          <w:rFonts w:ascii="Times New Roman" w:hAnsi="Times New Roman" w:cs="Times New Roman"/>
+          <w:sz w:val="28"/>
+        </w:rPr>
+        <w:t xml:space="preserve"> PIRES</w:t>
+      </w:r>
+    </w:p>
+    <w:p>
+      <w:pPr>
+        <w:spacing w:after="0"/>
+        <w:jc w:val="both"/>
+        <w:rPr>
+          <w:rFonts w:ascii="Times New Roman" w:hAnsi="Times New Roman" w:cs="Times New Roman"/>
+          <w:sz w:val="28"/>
+        </w:rPr>
+      </w:pPr>
+      <w:r>
+        <w:rPr>
+          <w:rFonts w:ascii="Times New Roman" w:hAnsi="Times New Roman" w:cs="Times New Roman"/>
+          <w:sz w:val="28"/>
+        </w:rPr>
+        <w:t xml:space="preserve"> HENRIQUE</w:t>
+      </w:r>
+    </w:p>
+    <w:p>
+      <w:pPr>
+        <w:spacing w:after="0"/>
+        <w:jc w:val="both"/>
+        <w:rPr>
+          <w:rFonts w:ascii="Times New Roman" w:hAnsi="Times New Roman" w:cs="Times New Roman"/>
+          <w:sz w:val="28"/>
+        </w:rPr>
+      </w:pPr>
+      <w:r>
+        <w:rPr>
+          <w:rFonts w:ascii="Times New Roman" w:hAnsi="Times New Roman" w:cs="Times New Roman"/>
+          <w:sz w:val="28"/>
+        </w:rPr>
+        <w:t xml:space="preserve"> </w:t>
+      </w:r>
+      <w:proofErr w:type="spellStart"/>
+      <w:r>
+        <w:rPr>
+          <w:rFonts w:ascii="Times New Roman" w:hAnsi="Times New Roman" w:cs="Times New Roman"/>
+          <w:sz w:val="28"/>
+        </w:rPr>
+        <w:t>Cvbgfcbgfchgfhgf</w:t>
+      </w:r>
+      <w:proofErr w:type="spellEnd"/>
+    </w:p>
+    <w:p>
+      <w:pPr>
+        <w:spacing w:after="0"/>
+        <w:jc w:val="both"/>
+        <w:rPr>
+          <w:rFonts w:ascii="Times New Roman" w:hAnsi="Times New Roman" w:cs="Times New Roman"/>
+          <w:sz w:val="28"/>
+        </w:rPr>
+      </w:pPr>
+      <w:r>
+        <w:rPr>
+          <w:rFonts w:ascii="Times New Roman" w:hAnsi="Times New Roman" w:cs="Times New Roman"/>
+          <w:sz w:val="28"/>
+        </w:rPr>
+        <w:t xml:space="preserve"> PEDRO</w:t>
+      </w:r>
+    </w:p>
+    <w:p>
+      <w:pPr>
+        <w:spacing w:after="0"/>
+        <w:jc w:val="both"/>
+        <w:rPr>
+          <w:rFonts w:ascii="Times New Roman" w:hAnsi="Times New Roman" w:cs="Times New Roman"/>
+          <w:sz w:val="28"/>
+        </w:rPr>
+      </w:pPr>
+      <w:r>
+        <w:rPr>
+          <w:rFonts w:ascii="Times New Roman" w:hAnsi="Times New Roman" w:cs="Times New Roman"/>
+          <w:sz w:val="28"/>
+        </w:rPr>
+        <w:t xml:space="preserve"> PIRES</w:t>
+      </w:r>
+    </w:p>
+    <w:p>
+      <w:pPr>
+        <w:spacing w:after="0"/>
+        <w:jc w:val="right"/>
+        <w:rPr>
+          <w:rFonts w:ascii="Times New Roman" w:hAnsi="Times New Roman" w:cs="Times New Roman"/>
+          <w:sz w:val="28"/>
+        </w:rPr>
+      </w:pPr>
+      <w:r>
+        <w:rPr>
+          <w:rFonts w:ascii="Times New Roman" w:hAnsi="Times New Roman" w:cs="Times New Roman"/>
+          <w:sz w:val="28"/>
+        </w:rPr>
+        <w:t>(CONTINUA NA FICHA N°. 3)</w:t>
+      </w:r>
+    </w:p>
+    <w:p>
+      <w:pPr>
+        <w:spacing w:after="0"/>
+        <w:jc w:val="right"/>
+        <w:rPr>
+          <w:rFonts w:ascii="Times New Roman" w:hAnsi="Times New Roman" w:cs="Times New Roman"/>
+          <w:sz w:val="28"/>
+        </w:rPr>
+        <w:sectPr>
+          <w:pgSz w:w="10319" w:h="14571"/>
+          <w:pgMar w:top="1417" w:right="1246" w:bottom="700" w:left="727" w:header="708" w:footer="708" w:gutter="0"/>
+          <w:cols w:space="708"/>
+          <w:docGrid w:linePitch="360"/>
+        </w:sectPr>
+      </w:pPr>
+    </w:p>
+    <w:p>
+      <w:pPr>
+        <w:spacing w:after="0"/>
+        <w:jc w:val="both"/>
+        <w:rPr>
+          <w:rFonts w:ascii="Times New Roman" w:hAnsi="Times New Roman" w:cs="Times New Roman"/>
+          <w:sz w:val="28"/>
+        </w:rPr>
+      </w:pPr>
+      <w:r>
+        <w:rPr>
+          <w:rFonts w:ascii="Times New Roman" w:hAnsi="Times New Roman" w:cs="Times New Roman"/>
+          <w:sz w:val="28"/>
+        </w:rPr>
+        <w:lastRenderedPageBreak/>
+        <w:t xml:space="preserve">     52865                                        3    </w:t>
+      </w:r>
+    </w:p>
+    <w:p>
+      <w:pPr>
+        <w:spacing w:after="0"/>
+        <w:jc w:val="both"/>
+        <w:rPr>
+          <w:rFonts w:ascii="Times New Roman" w:hAnsi="Times New Roman" w:cs="Times New Roman"/>
+          <w:sz w:val="28"/>
+        </w:rPr>
+      </w:pPr>
+    </w:p>
+    <w:p>
+      <w:pPr>
+        <w:spacing w:after="0"/>
+        <w:jc w:val="both"/>
+        <w:rPr>
+          <w:rFonts w:ascii="Times New Roman" w:hAnsi="Times New Roman" w:cs="Times New Roman"/>
+          <w:b/>
+          <w:sz w:val="28"/>
+        </w:rPr>
+      </w:pPr>
+      <w:proofErr w:type="gramStart"/>
+      <w:r>
+        <w:rPr>
+          <w:rFonts w:ascii="Times New Roman" w:hAnsi="Times New Roman" w:cs="Times New Roman"/>
+          <w:b/>
+          <w:sz w:val="28"/>
+        </w:rPr>
+        <w:t>( CONTINUAÇÃO</w:t>
+      </w:r>
+      <w:proofErr w:type="gramEnd"/>
+      <w:r>
+        <w:rPr>
+          <w:rFonts w:ascii="Times New Roman" w:hAnsi="Times New Roman" w:cs="Times New Roman"/>
+          <w:b/>
+          <w:sz w:val="28"/>
+        </w:rPr>
+        <w:t xml:space="preserve"> DA FICHA N°. 2 )</w:t>
+      </w:r>
+    </w:p>
+    <w:p>
+      <w:pPr>
+        <w:spacing w:after="0"/>
+        <w:jc w:val="both"/>
+        <w:rPr>
+          <w:rFonts w:ascii="Times New Roman" w:hAnsi="Times New Roman" w:cs="Times New Roman"/>
+          <w:sz w:val="28"/>
+        </w:rPr>
+      </w:pPr>
+      <w:r>
+        <w:rPr>
+          <w:rFonts w:ascii="Times New Roman" w:hAnsi="Times New Roman" w:cs="Times New Roman"/>
+          <w:sz w:val="28"/>
+        </w:rPr>
+        <w:t xml:space="preserve"> HENRIQUE </w:t>
+      </w:r>
+      <w:proofErr w:type="spellStart"/>
+      <w:r>
+        <w:rPr>
+          <w:rFonts w:ascii="Times New Roman" w:hAnsi="Times New Roman" w:cs="Times New Roman"/>
+          <w:sz w:val="28"/>
+        </w:rPr>
+        <w:t>Cvbgfcbgfchgfhgf</w:t>
+      </w:r>
+      <w:proofErr w:type="spellEnd"/>
+    </w:p>
+    <w:p>
+      <w:pPr>
+        <w:spacing w:after="0"/>
+        <w:jc w:val="both"/>
+        <w:rPr>
+          <w:rFonts w:ascii="Times New Roman" w:hAnsi="Times New Roman" w:cs="Times New Roman"/>
+          <w:sz w:val="28"/>
+        </w:rPr>
+      </w:pPr>
+      <w:r>
+        <w:rPr>
+          <w:rFonts w:ascii="Times New Roman" w:hAnsi="Times New Roman" w:cs="Times New Roman"/>
+          <w:sz w:val="28"/>
+        </w:rPr>
+        <w:t xml:space="preserve"> PEDRO</w:t>
+      </w:r>
+    </w:p>
+    <w:p>
+      <w:pPr>
+        <w:spacing w:after="0"/>
+        <w:jc w:val="both"/>
+        <w:rPr>
+          <w:rFonts w:ascii="Times New Roman" w:hAnsi="Times New Roman" w:cs="Times New Roman"/>
+          <w:sz w:val="28"/>
+        </w:rPr>
+      </w:pPr>
+      <w:r>
+        <w:rPr>
+          <w:rFonts w:ascii="Times New Roman" w:hAnsi="Times New Roman" w:cs="Times New Roman"/>
+          <w:sz w:val="28"/>
+        </w:rPr>
+        <w:t xml:space="preserve"> PIRES</w:t>
+      </w:r>
+    </w:p>
+    <w:p>
+      <w:pPr>
+        <w:spacing w:after="0"/>
+        <w:jc w:val="both"/>
+        <w:rPr>
+          <w:rFonts w:ascii="Times New Roman" w:hAnsi="Times New Roman" w:cs="Times New Roman"/>
+          <w:sz w:val="28"/>
+        </w:rPr>
+      </w:pPr>
+      <w:r>
+        <w:rPr>
+          <w:rFonts w:ascii="Times New Roman" w:hAnsi="Times New Roman" w:cs="Times New Roman"/>
+          <w:sz w:val="28"/>
+        </w:rPr>
+        <w:t xml:space="preserve"> HENRIQUE</w:t>
+      </w:r>
+    </w:p>
+    <w:p>
+      <w:pPr>
+        <w:spacing w:after="0"/>
+        <w:jc w:val="both"/>
+        <w:rPr>
+          <w:rFonts w:ascii="Times New Roman" w:hAnsi="Times New Roman" w:cs="Times New Roman"/>
+          <w:sz w:val="28"/>
+        </w:rPr>
+      </w:pPr>
+      <w:r>
+        <w:rPr>
+          <w:rFonts w:ascii="Times New Roman" w:hAnsi="Times New Roman" w:cs="Times New Roman"/>
+          <w:sz w:val="28"/>
+        </w:rPr>
+        <w:t xml:space="preserve"> </w:t>
+      </w:r>
+      <w:proofErr w:type="spellStart"/>
+      <w:r>
+        <w:rPr>
+          <w:rFonts w:ascii="Times New Roman" w:hAnsi="Times New Roman" w:cs="Times New Roman"/>
+          <w:sz w:val="28"/>
+        </w:rPr>
+        <w:t>Cvbgfcbgfchgfhgf</w:t>
+      </w:r>
+      <w:proofErr w:type="spellEnd"/>
+    </w:p>
+    <w:p>
+      <w:pPr>
+        <w:spacing w:after="0"/>
+        <w:jc w:val="both"/>
+        <w:rPr>
+          <w:rFonts w:ascii="Times New Roman" w:hAnsi="Times New Roman" w:cs="Times New Roman"/>
+          <w:sz w:val="28"/>
+        </w:rPr>
+      </w:pPr>
+      <w:r>
+        <w:rPr>
+          <w:rFonts w:ascii="Times New Roman" w:hAnsi="Times New Roman" w:cs="Times New Roman"/>
+          <w:sz w:val="28"/>
+        </w:rPr>
+        <w:t xml:space="preserve"> PEDRO</w:t>
+      </w:r>
+    </w:p>
+    <w:p>
+      <w:pPr>
+        <w:spacing w:after="0"/>
+        <w:jc w:val="both"/>
+        <w:rPr>
+          <w:rFonts w:ascii="Times New Roman" w:hAnsi="Times New Roman" w:cs="Times New Roman"/>
+          <w:sz w:val="28"/>
+        </w:rPr>
+      </w:pPr>
+      <w:r>
+        <w:rPr>
+          <w:rFonts w:ascii="Times New Roman" w:hAnsi="Times New Roman" w:cs="Times New Roman"/>
+          <w:sz w:val="28"/>
+        </w:rPr>
+        <w:t xml:space="preserve"> PIRES</w:t>
+      </w:r>
+    </w:p>
+    <w:p>
+      <w:pPr>
+        <w:spacing w:after="0"/>
+        <w:jc w:val="both"/>
+        <w:rPr>
+          <w:rFonts w:ascii="Times New Roman" w:hAnsi="Times New Roman" w:cs="Times New Roman"/>
+          <w:sz w:val="28"/>
+        </w:rPr>
+      </w:pPr>
+      <w:r>
+        <w:rPr>
+          <w:rFonts w:ascii="Times New Roman" w:hAnsi="Times New Roman" w:cs="Times New Roman"/>
+          <w:sz w:val="28"/>
+        </w:rPr>
+        <w:t xml:space="preserve"> HENRIQUE</w:t>
+      </w:r>
+    </w:p>
+    <w:p>
+      <w:pPr>
+        <w:spacing w:after="0"/>
+        <w:jc w:val="both"/>
+        <w:rPr>
+          <w:rFonts w:ascii="Times New Roman" w:hAnsi="Times New Roman" w:cs="Times New Roman"/>
+          <w:sz w:val="28"/>
+        </w:rPr>
+      </w:pPr>
+      <w:r>
+        <w:rPr>
+          <w:rFonts w:ascii="Times New Roman" w:hAnsi="Times New Roman" w:cs="Times New Roman"/>
+          <w:sz w:val="28"/>
+        </w:rPr>
+        <w:t xml:space="preserve"> </w:t>
+      </w:r>
+      <w:proofErr w:type="spellStart"/>
+      <w:r>
+        <w:rPr>
+          <w:rFonts w:ascii="Times New Roman" w:hAnsi="Times New Roman" w:cs="Times New Roman"/>
+          <w:sz w:val="28"/>
+        </w:rPr>
+        <w:t>Cvbgfcbgfchgfhgf</w:t>
+      </w:r>
+      <w:proofErr w:type="spellEnd"/>
+    </w:p>
+    <w:p>
+      <w:pPr>
+        <w:spacing w:after="0"/>
+        <w:jc w:val="both"/>
+        <w:rPr>
+          <w:rFonts w:ascii="Times New Roman" w:hAnsi="Times New Roman" w:cs="Times New Roman"/>
+          <w:sz w:val="28"/>
+        </w:rPr>
+      </w:pPr>
+      <w:r>
+        <w:rPr>
+          <w:rFonts w:ascii="Times New Roman" w:hAnsi="Times New Roman" w:cs="Times New Roman"/>
+          <w:sz w:val="28"/>
+        </w:rPr>
+        <w:t xml:space="preserve"> PEDRO</w:t>
+      </w:r>
+    </w:p>
+    <w:p>
+      <w:pPr>
+        <w:spacing w:after="0"/>
+        <w:jc w:val="both"/>
+        <w:rPr>
+          <w:rFonts w:ascii="Times New Roman" w:hAnsi="Times New Roman" w:cs="Times New Roman"/>
+          <w:sz w:val="28"/>
+        </w:rPr>
+      </w:pPr>
+      <w:r>
+        <w:rPr>
+          <w:rFonts w:ascii="Times New Roman" w:hAnsi="Times New Roman" w:cs="Times New Roman"/>
+          <w:sz w:val="28"/>
+        </w:rPr>
+        <w:t xml:space="preserve"> PIRES</w:t>
+      </w:r>
+    </w:p>
+    <w:p>
+      <w:pPr>
+        <w:spacing w:after="0"/>
+        <w:jc w:val="both"/>
+        <w:rPr>
+          <w:rFonts w:ascii="Times New Roman" w:hAnsi="Times New Roman" w:cs="Times New Roman"/>
+          <w:sz w:val="28"/>
+        </w:rPr>
+      </w:pPr>
+      <w:r>
+        <w:rPr>
+          <w:rFonts w:ascii="Times New Roman" w:hAnsi="Times New Roman" w:cs="Times New Roman"/>
+          <w:sz w:val="28"/>
+        </w:rPr>
+        <w:t xml:space="preserve"> </w:t>
+      </w:r>
+      <w:proofErr w:type="spellStart"/>
+      <w:r>
+        <w:rPr>
+          <w:rFonts w:ascii="Times New Roman" w:hAnsi="Times New Roman" w:cs="Times New Roman"/>
+          <w:sz w:val="28"/>
+        </w:rPr>
+        <w:t>HENRIQUECvbgfcbgfchgfhgf</w:t>
+      </w:r>
+      <w:proofErr w:type="spellEnd"/>
+    </w:p>
+    <w:p>
+      <w:pPr>
+        <w:spacing w:after="0"/>
+        <w:jc w:val="both"/>
+        <w:rPr>
+          <w:rFonts w:ascii="Times New Roman" w:hAnsi="Times New Roman" w:cs="Times New Roman"/>
+          <w:sz w:val="28"/>
+        </w:rPr>
+      </w:pPr>
+      <w:r>
+        <w:rPr>
+          <w:rFonts w:ascii="Times New Roman" w:hAnsi="Times New Roman" w:cs="Times New Roman"/>
+          <w:sz w:val="28"/>
+        </w:rPr>
+        <w:t xml:space="preserve"> PEDRO</w:t>
+      </w:r>
+    </w:p>
+    <w:p>
+      <w:pPr>
+        <w:spacing w:after="0"/>
+        <w:jc w:val="both"/>
+        <w:rPr>
+          <w:rFonts w:ascii="Times New Roman" w:hAnsi="Times New Roman" w:cs="Times New Roman"/>
+          <w:sz w:val="28"/>
+        </w:rPr>
+      </w:pPr>
+      <w:r>
+        <w:rPr>
+          <w:rFonts w:ascii="Times New Roman" w:hAnsi="Times New Roman" w:cs="Times New Roman"/>
+          <w:sz w:val="28"/>
+        </w:rPr>
+        <w:t xml:space="preserve"> PIRES</w:t>
+      </w:r>
+    </w:p>
+    <w:p>
+      <w:pPr>
+        <w:spacing w:after="0"/>
+        <w:jc w:val="both"/>
+        <w:rPr>
+          <w:rFonts w:ascii="Times New Roman" w:hAnsi="Times New Roman" w:cs="Times New Roman"/>
+          <w:sz w:val="28"/>
+        </w:rPr>
+      </w:pPr>
+      <w:r>
+        <w:rPr>
+          <w:rFonts w:ascii="Times New Roman" w:hAnsi="Times New Roman" w:cs="Times New Roman"/>
+          <w:sz w:val="28"/>
+        </w:rPr>
+        <w:t xml:space="preserve"> HENRIQUE</w:t>
+      </w:r>
+    </w:p>
+    <w:p>
+      <w:pPr>
+        <w:spacing w:after="0"/>
+        <w:jc w:val="both"/>
+        <w:rPr>
+          <w:rFonts w:ascii="Times New Roman" w:hAnsi="Times New Roman" w:cs="Times New Roman"/>
+          <w:sz w:val="28"/>
+        </w:rPr>
+      </w:pPr>
       <w:bookmarkStart w:id="0" w:name="_GoBack"/>
       <w:bookmarkEnd w:id="0"/>
-    </w:p>
-    <w:p>
-      <w:pPr>
-        <w:spacing w:after="0"/>
-        <w:jc w:val="both"/>
-        <w:rPr>
-          <w:rFonts w:ascii="Times New Roman" w:hAnsi="Times New Roman" w:cs="Times New Roman"/>
-          <w:b/>
-          <w:sz w:val="28"/>
-        </w:rPr>
-      </w:pPr>
-      <w:r>
-        <w:rPr>
-          <w:rFonts w:ascii="Times New Roman" w:hAnsi="Times New Roman" w:cs="Times New Roman"/>
-          <w:sz w:val="28"/>
-        </w:rPr>
-        <w:lastRenderedPageBreak/>
-        <w:t xml:space="preserve">     52865                           1                               </w:t>
-      </w:r>
-      <w:r>
-        <w:rPr>
-          <w:rFonts w:ascii="Times New Roman" w:hAnsi="Times New Roman" w:cs="Times New Roman"/>
-          <w:b/>
-          <w:sz w:val="28"/>
-        </w:rPr>
-        <w:t xml:space="preserve">     2 de maio de 2019.</w:t>
-      </w:r>
-    </w:p>
-    <w:p>
-      <w:pPr>
-        <w:spacing w:after="0"/>
-        <w:jc w:val="both"/>
-        <w:rPr>
-          <w:rFonts w:ascii="Times New Roman" w:hAnsi="Times New Roman" w:cs="Times New Roman"/>
-          <w:sz w:val="28"/>
-        </w:rPr>
-      </w:pPr>
-      <w:r>
-        <w:rPr>
-          <w:rFonts w:ascii="Times New Roman" w:hAnsi="Times New Roman" w:cs="Times New Roman"/>
-          <w:sz w:val="28"/>
-        </w:rPr>
-        <w:t>R-12/52865 - Cvbgfcbgfchgfhgf</w:t>
-      </w:r>
-    </w:p>
-    <w:p>
-      <w:pPr>
-        <w:spacing w:after="0"/>
-        <w:jc w:val="both"/>
-        <w:rPr>
-          <w:rFonts w:ascii="Times New Roman" w:hAnsi="Times New Roman" w:cs="Times New Roman"/>
-          <w:sz w:val="28"/>
-        </w:rPr>
-      </w:pPr>
-      <w:r>
-        <w:rPr>
-          <w:rFonts w:ascii="Times New Roman" w:hAnsi="Times New Roman" w:cs="Times New Roman"/>
-          <w:sz w:val="28"/>
-        </w:rPr>
-        <w:pict w14:anchorId="40471ACF">
-          <v:rect id="_x0000_i1040" style="width:0;height:1.5pt" o:hralign="center" o:hrstd="t" o:hr="t" fillcolor="#a0a0a0" stroked="f"/>
-        </w:pict>
-      </w:r>
-    </w:p>
-    <w:p>
-      <w:pPr>
-        <w:spacing w:after="0"/>
-        <w:jc w:val="both"/>
-        <w:rPr>
-          <w:rFonts w:ascii="Times New Roman" w:hAnsi="Times New Roman" w:cs="Times New Roman"/>
-          <w:sz w:val="28"/>
-        </w:rPr>
-      </w:pPr>
-      <w:r>
-        <w:rPr>
-          <w:rFonts w:ascii="Times New Roman" w:hAnsi="Times New Roman" w:cs="Times New Roman"/>
-          <w:sz w:val="28"/>
-        </w:rPr>
-        <w:t>R-12/52865 - Cvbgfcbgfchgfhgf</w:t>
-      </w:r>
-    </w:p>
-    <w:p>
-      <w:pPr>
-        <w:spacing w:after="0"/>
-        <w:jc w:val="both"/>
-        <w:rPr>
-          <w:rFonts w:ascii="Times New Roman" w:hAnsi="Times New Roman" w:cs="Times New Roman"/>
-          <w:sz w:val="28"/>
-        </w:rPr>
-      </w:pPr>
-      <w:r>
-        <w:rPr>
-          <w:rFonts w:ascii="Times New Roman" w:hAnsi="Times New Roman" w:cs="Times New Roman"/>
-          <w:sz w:val="28"/>
-        </w:rPr>
-        <w:pict w14:anchorId="073EBBD6">
-          <v:rect id="_x0000_i1041" style="width:0;height:1.5pt" o:hralign="center" o:hrstd="t" o:hr="t" fillcolor="#a0a0a0" stroked="f"/>
-        </w:pict>
-      </w:r>
-    </w:p>
-    <w:p>
-      <w:pPr>
-        <w:spacing w:after="0"/>
-        <w:jc w:val="both"/>
-        <w:rPr>
-          <w:rFonts w:ascii="Times New Roman" w:hAnsi="Times New Roman" w:cs="Times New Roman"/>
-          <w:sz w:val="28"/>
-        </w:rPr>
-      </w:pPr>
-      <w:r>
-        <w:rPr>
-          <w:rFonts w:ascii="Times New Roman" w:hAnsi="Times New Roman" w:cs="Times New Roman"/>
-          <w:sz w:val="28"/>
-        </w:rPr>
-        <w:t>R-12/52865 - Cvbgfcbgfchgfhgf</w:t>
-      </w:r>
-    </w:p>
-    <w:p>
-      <w:pPr>
-        <w:spacing w:after="0"/>
-        <w:jc w:val="both"/>
-        <w:rPr>
-          <w:rFonts w:ascii="Times New Roman" w:hAnsi="Times New Roman" w:cs="Times New Roman"/>
-          <w:sz w:val="28"/>
-        </w:rPr>
-      </w:pPr>
-      <w:r>
-        <w:rPr>
-          <w:rFonts w:ascii="Times New Roman" w:hAnsi="Times New Roman" w:cs="Times New Roman"/>
-          <w:sz w:val="28"/>
-        </w:rPr>
-        <w:pict w14:anchorId="05C93FDE">
-          <v:rect id="_x0000_i1044" style="width:0;height:1.5pt" o:hralign="center" o:hrstd="t" o:hr="t" fillcolor="#a0a0a0" stroked="f"/>
+      <w:r>
+        <w:rPr>
+          <w:rFonts w:ascii="Times New Roman" w:hAnsi="Times New Roman" w:cs="Times New Roman"/>
+          <w:sz w:val="28"/>
+        </w:rPr>
+        <w:pict w14:anchorId="3476A792">
+          <v:rect id="_x0000_i1071" style="width:0;height:1.5pt" o:hralign="center" o:hrstd="t" o:hr="t" fillcolor="#a0a0a0" stroked="f"/>
         </w:pict>
       </w:r>
     </w:p>
@@ -788,7 +3399,7 @@
     </w:p>
     <w:sectPr>
       <w:pgSz w:w="10319" w:h="14571"/>
-      <w:pgMar w:top="1417" w:right="1246" w:bottom="700" w:left="727" w:header="708" w:footer="708" w:gutter="0"/>
+      <w:pgMar w:top="1417" w:right="730" w:bottom="700" w:left="1246" w:header="708" w:footer="708" w:gutter="0"/>
       <w:cols w:space="708"/>
       <w:docGrid w:linePitch="360"/>
     </w:sectPr>

</xml_diff>

<commit_message>
cadastro de ato no banco - versao 1
</commit_message>
<xml_diff>
--- a/AdmCartorio/App_Data/Arquivos/52865.docx
+++ b/AdmCartorio/App_Data/Arquivos/52865.docx
@@ -25,7 +25,7 @@
           <w:b/>
           <w:sz w:val="28"/>
         </w:rPr>
-        <w:t xml:space="preserve">     8 de maio de 2019.</w:t>
+        <w:t xml:space="preserve">     9 de maio de 2019.</w:t>
       </w:r>
     </w:p>
     <w:p>
@@ -48,7 +48,6 @@
           <w:sz w:val="28"/>
         </w:rPr>
       </w:pPr>
-      <w:proofErr w:type="spellStart"/>
       <w:r>
         <w:rPr>
           <w:rFonts w:ascii="Times New Roman" w:hAnsi="Times New Roman" w:cs="Times New Roman"/>
@@ -56,7 +55,165 @@
         </w:rPr>
         <w:t>Cvbgfcbgfchgfhgf</w:t>
       </w:r>
-      <w:proofErr w:type="spellEnd"/>
+    </w:p>
+    <w:p>
+      <w:pPr>
+        <w:spacing w:after="0"/>
+        <w:jc w:val="both"/>
+        <w:rPr>
+          <w:rFonts w:ascii="Times New Roman" w:hAnsi="Times New Roman" w:cs="Times New Roman"/>
+          <w:sz w:val="28"/>
+        </w:rPr>
+      </w:pPr>
+      <w:r>
+        <w:rPr>
+          <w:rFonts w:ascii="Times New Roman" w:hAnsi="Times New Roman" w:cs="Times New Roman"/>
+          <w:sz w:val="28"/>
+        </w:rPr>
+        <w:t xml:space="preserve"> CADASTRO NO BANCO</w:t>
+      </w:r>
+    </w:p>
+    <w:p>
+      <w:pPr>
+        <w:spacing w:after="0"/>
+        <w:jc w:val="both"/>
+        <w:rPr>
+          <w:rFonts w:ascii="Times New Roman" w:hAnsi="Times New Roman" w:cs="Times New Roman"/>
+          <w:sz w:val="28"/>
+        </w:rPr>
+      </w:pPr>
+      <w:r>
+        <w:rPr>
+          <w:rFonts w:ascii="Times New Roman" w:hAnsi="Times New Roman" w:cs="Times New Roman"/>
+          <w:sz w:val="28"/>
+        </w:rPr>
+        <w:pict w14:anchorId="309F8138">
+          <v:rect id="_x0000_i1025" style="width:0;height:1.5pt" o:hralign="center" o:hrstd="t" o:hr="t" fillcolor="#a0a0a0" stroked="f"/>
+        </w:pict>
+      </w:r>
+    </w:p>
+    <w:p>
+      <w:pPr>
+        <w:spacing w:after="0"/>
+        <w:jc w:val="both"/>
+        <w:rPr>
+          <w:rFonts w:ascii="Times New Roman" w:hAnsi="Times New Roman" w:cs="Times New Roman"/>
+          <w:sz w:val="28"/>
+        </w:rPr>
+      </w:pPr>
+      <w:r>
+        <w:rPr>
+          <w:rFonts w:ascii="Times New Roman" w:hAnsi="Times New Roman" w:cs="Times New Roman"/>
+          <w:sz w:val="28"/>
+        </w:rPr>
+        <w:t>R-2/52865 - Cvbgfcbgfchgfhgf</w:t>
+      </w:r>
+    </w:p>
+    <w:p>
+      <w:pPr>
+        <w:spacing w:after="0"/>
+        <w:jc w:val="both"/>
+        <w:rPr>
+          <w:rFonts w:ascii="Times New Roman" w:hAnsi="Times New Roman" w:cs="Times New Roman"/>
+          <w:sz w:val="28"/>
+        </w:rPr>
+      </w:pPr>
+      <w:r>
+        <w:rPr>
+          <w:rFonts w:ascii="Times New Roman" w:hAnsi="Times New Roman" w:cs="Times New Roman"/>
+          <w:sz w:val="28"/>
+        </w:rPr>
+        <w:t xml:space="preserve"> CADASTRO NO BANCO</w:t>
+      </w:r>
+    </w:p>
+    <w:p>
+      <w:pPr>
+        <w:spacing w:after="0"/>
+        <w:jc w:val="both"/>
+        <w:rPr>
+          <w:rFonts w:ascii="Times New Roman" w:hAnsi="Times New Roman" w:cs="Times New Roman"/>
+          <w:sz w:val="28"/>
+        </w:rPr>
+      </w:pPr>
+      <w:r>
+        <w:rPr>
+          <w:rFonts w:ascii="Times New Roman" w:hAnsi="Times New Roman" w:cs="Times New Roman"/>
+          <w:sz w:val="28"/>
+        </w:rPr>
+        <w:pict w14:anchorId="54F80F43">
+          <v:rect id="_x0000_i1026" style="width:0;height:1.5pt" o:hralign="center" o:hrstd="t" o:hr="t" fillcolor="#a0a0a0" stroked="f"/>
+        </w:pict>
+      </w:r>
+    </w:p>
+    <w:p>
+      <w:pPr>
+        <w:spacing w:after="0"/>
+        <w:jc w:val="both"/>
+        <w:rPr>
+          <w:rFonts w:ascii="Times New Roman" w:hAnsi="Times New Roman" w:cs="Times New Roman"/>
+          <w:sz w:val="28"/>
+        </w:rPr>
+      </w:pPr>
+      <w:r>
+        <w:rPr>
+          <w:rFonts w:ascii="Times New Roman" w:hAnsi="Times New Roman" w:cs="Times New Roman"/>
+          <w:sz w:val="28"/>
+        </w:rPr>
+        <w:t>R-2/52865 - Cvbgfcbgfchgfhgf</w:t>
+      </w:r>
+    </w:p>
+    <w:p>
+      <w:pPr>
+        <w:spacing w:after="0"/>
+        <w:jc w:val="both"/>
+        <w:rPr>
+          <w:rFonts w:ascii="Times New Roman" w:hAnsi="Times New Roman" w:cs="Times New Roman"/>
+          <w:sz w:val="28"/>
+        </w:rPr>
+      </w:pPr>
+      <w:r>
+        <w:rPr>
+          <w:rFonts w:ascii="Times New Roman" w:hAnsi="Times New Roman" w:cs="Times New Roman"/>
+          <w:sz w:val="28"/>
+        </w:rPr>
+        <w:t xml:space="preserve"> cadastro 2</w:t>
+      </w:r>
+    </w:p>
+    <w:p>
+      <w:pPr>
+        <w:spacing w:after="0"/>
+        <w:jc w:val="both"/>
+        <w:rPr>
+          <w:rFonts w:ascii="Times New Roman" w:hAnsi="Times New Roman" w:cs="Times New Roman"/>
+          <w:sz w:val="28"/>
+        </w:rPr>
+      </w:pPr>
+      <w:r>
+        <w:rPr>
+          <w:rFonts w:ascii="Times New Roman" w:hAnsi="Times New Roman" w:cs="Times New Roman"/>
+          <w:sz w:val="28"/>
+        </w:rPr>
+        <w:pict w14:anchorId="5CE08955">
+          <v:rect id="_x0000_i1027" style="width:0;height:1.5pt" o:hralign="center" o:hrstd="t" o:hr="t" fillcolor="#a0a0a0" stroked="f"/>
+        </w:pict>
+      </w:r>
+    </w:p>
+    <w:p>
+      <w:pPr>
+        <w:spacing w:after="0"/>
+        <w:jc w:val="both"/>
+        <w:rPr>
+          <w:rFonts w:ascii="Times New Roman" w:hAnsi="Times New Roman" w:cs="Times New Roman"/>
+          <w:sz w:val="28"/>
+        </w:rPr>
+      </w:pPr>
+      <w:r>
+        <w:rPr>
+          <w:rFonts w:ascii="Times New Roman" w:hAnsi="Times New Roman" w:cs="Times New Roman"/>
+          <w:sz w:val="28"/>
+        </w:rPr>
+        <w:t>AV-3/52865 - CADASTRO DE AVERBAÇÃO AV</w:t>
+      </w:r>
     </w:p>
     <w:p>
       <w:pPr>
@@ -74,8 +231,8 @@
           <w:rFonts w:ascii="Times New Roman" w:hAnsi="Times New Roman" w:cs="Times New Roman"/>
           <w:sz w:val="28"/>
         </w:rPr>
-        <w:pict>
-          <v:rect id="_x0000_i1025" style="width:0;height:1.5pt" o:hralign="center" o:hrstd="t" o:hr="t" fillcolor="#a0a0a0" stroked="f"/>
+        <w:pict w14:anchorId="5DDDBAD0">
+          <v:rect id="_x0000_i1028" style="width:0;height:1.5pt" o:hralign="center" o:hrstd="t" o:hr="t" fillcolor="#a0a0a0" stroked="f"/>
         </w:pict>
       </w:r>
     </w:p>

</xml_diff>